<commit_message>
Updated repo path from github
Updated repo path from github
</commit_message>
<xml_diff>
--- a/Help/EMIE Deployment Guide.docx
+++ b/Help/EMIE Deployment Guide.docx
@@ -5,23 +5,177 @@
     <w:p>
       <w:pPr>
         <w:pStyle w:val="Date"/>
+        <w:rPr>
+          <w:i w:val="0"/>
+          <w:color w:val="1F3864" w:themeColor="accent5" w:themeShade="80"/>
+        </w:rPr>
       </w:pPr>
       <w:r>
         <w:rPr>
           <w:noProof/>
+          <w:color w:val="1F3864" w:themeColor="accent5" w:themeShade="80"/>
         </w:rPr>
         <mc:AlternateContent>
           <mc:Choice Requires="wps">
             <w:drawing>
-              <wp:anchor distT="0" distB="0" distL="114300" distR="114300" simplePos="0" relativeHeight="251657728" behindDoc="0" locked="0" layoutInCell="1" allowOverlap="1" wp14:anchorId="1225B2BB" wp14:editId="20559E01">
+              <wp:anchor distT="0" distB="0" distL="114300" distR="114300" simplePos="0" relativeHeight="251654656" behindDoc="0" locked="0" layoutInCell="1" allowOverlap="1" wp14:anchorId="4054B6AD" wp14:editId="43AF9C82">
                 <wp:simplePos x="0" y="0"/>
                 <wp:positionH relativeFrom="page">
-                  <wp:posOffset>247650</wp:posOffset>
+                  <wp:align>right</wp:align>
+                </wp:positionH>
+                <wp:positionV relativeFrom="paragraph">
+                  <wp:posOffset>3041015</wp:posOffset>
+                </wp:positionV>
+                <wp:extent cx="7762875" cy="556260"/>
+                <wp:effectExtent l="0" t="0" r="9525" b="0"/>
+                <wp:wrapSquare wrapText="bothSides"/>
+                <wp:docPr id="4" name="Text Box 4"/>
+                <wp:cNvGraphicFramePr/>
+                <a:graphic xmlns:a="http://schemas.openxmlformats.org/drawingml/2006/main">
+                  <a:graphicData uri="http://schemas.microsoft.com/office/word/2010/wordprocessingShape">
+                    <wps:wsp>
+                      <wps:cNvSpPr txBox="1"/>
+                      <wps:spPr>
+                        <a:xfrm>
+                          <a:off x="0" y="0"/>
+                          <a:ext cx="7762875" cy="556260"/>
+                        </a:xfrm>
+                        <a:prstGeom prst="rect">
+                          <a:avLst/>
+                        </a:prstGeom>
+                        <a:solidFill>
+                          <a:schemeClr val="accent5">
+                            <a:lumMod val="50000"/>
+                            <a:alpha val="89804"/>
+                          </a:schemeClr>
+                        </a:solidFill>
+                        <a:ln>
+                          <a:noFill/>
+                        </a:ln>
+                        <a:effectLst/>
+                      </wps:spPr>
+                      <wps:style>
+                        <a:lnRef idx="0">
+                          <a:schemeClr val="accent1"/>
+                        </a:lnRef>
+                        <a:fillRef idx="0">
+                          <a:schemeClr val="accent1"/>
+                        </a:fillRef>
+                        <a:effectRef idx="0">
+                          <a:schemeClr val="accent1"/>
+                        </a:effectRef>
+                        <a:fontRef idx="minor">
+                          <a:schemeClr val="dk1"/>
+                        </a:fontRef>
+                      </wps:style>
+                      <wps:txbx>
+                        <w:txbxContent>
+                          <w:sdt>
+                            <w:sdtPr>
+                              <w:rPr>
+                                <w:sz w:val="28"/>
+                              </w:rPr>
+                              <w:alias w:val="Subject"/>
+                              <w:tag w:val=""/>
+                              <w:id w:val="555515494"/>
+                              <w:dataBinding w:prefixMappings="xmlns:ns0='http://purl.org/dc/elements/1.1/' xmlns:ns1='http://schemas.openxmlformats.org/package/2006/metadata/core-properties' " w:xpath="/ns1:coreProperties[1]/ns0:subject[1]" w:storeItemID="{6C3C8BC8-F283-45AE-878A-BAB7291924A1}"/>
+                              <w:text/>
+                            </w:sdtPr>
+                            <w:sdtEndPr/>
+                            <w:sdtContent>
+                              <w:p>
+                                <w:pPr>
+                                  <w:pStyle w:val="Subtitle"/>
+                                </w:pPr>
+                                <w:r>
+                                  <w:rPr>
+                                    <w:sz w:val="28"/>
+                                  </w:rPr>
+                                  <w:t>Deployment Guide</w:t>
+                                </w:r>
+                              </w:p>
+                            </w:sdtContent>
+                          </w:sdt>
+                        </w:txbxContent>
+                      </wps:txbx>
+                      <wps:bodyPr rot="0" spcFirstLastPara="0" vertOverflow="overflow" horzOverflow="overflow" vert="horz" wrap="square" lIns="91440" tIns="54864" rIns="365760" bIns="0" numCol="1" spcCol="0" rtlCol="0" fromWordArt="0" anchor="ctr" anchorCtr="0" forceAA="0" compatLnSpc="1">
+                        <a:prstTxWarp prst="textNoShape">
+                          <a:avLst/>
+                        </a:prstTxWarp>
+                        <a:noAutofit/>
+                      </wps:bodyPr>
+                    </wps:wsp>
+                  </a:graphicData>
+                </a:graphic>
+                <wp14:sizeRelH relativeFrom="margin">
+                  <wp14:pctWidth>0</wp14:pctWidth>
+                </wp14:sizeRelH>
+                <wp14:sizeRelV relativeFrom="margin">
+                  <wp14:pctHeight>0</wp14:pctHeight>
+                </wp14:sizeRelV>
+              </wp:anchor>
+            </w:drawing>
+          </mc:Choice>
+          <mc:Fallback>
+            <w:pict>
+              <v:shapetype w14:anchorId="4054B6AD" id="_x0000_t202" coordsize="21600,21600" o:spt="202" path="m,l,21600r21600,l21600,xe">
+                <v:stroke joinstyle="miter"/>
+                <v:path gradientshapeok="t" o:connecttype="rect"/>
+              </v:shapetype>
+              <v:shape id="Text Box 4" o:spid="_x0000_s1026" type="#_x0000_t202" style="position:absolute;left:0;text-align:left;margin-left:560.05pt;margin-top:239.45pt;width:611.25pt;height:43.8pt;z-index:251654656;visibility:visible;mso-wrap-style:square;mso-width-percent:0;mso-height-percent:0;mso-wrap-distance-left:9pt;mso-wrap-distance-top:0;mso-wrap-distance-right:9pt;mso-wrap-distance-bottom:0;mso-position-horizontal:right;mso-position-horizontal-relative:page;mso-position-vertical:absolute;mso-position-vertical-relative:text;mso-width-percent:0;mso-height-percent:0;mso-width-relative:margin;mso-height-relative:margin;v-text-anchor:middle" o:gfxdata="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" fillcolor="#1f3763 [1608]" stroked="f">
+                <v:fill opacity="58853f"/>
+                <v:textbox inset=",4.32pt,28.8pt,0">
+                  <w:txbxContent>
+                    <w:sdt>
+                      <w:sdtPr>
+                        <w:rPr>
+                          <w:sz w:val="28"/>
+                        </w:rPr>
+                        <w:alias w:val="Subject"/>
+                        <w:tag w:val=""/>
+                        <w:id w:val="555515494"/>
+                        <w:dataBinding w:prefixMappings="xmlns:ns0='http://purl.org/dc/elements/1.1/' xmlns:ns1='http://schemas.openxmlformats.org/package/2006/metadata/core-properties' " w:xpath="/ns1:coreProperties[1]/ns0:subject[1]" w:storeItemID="{6C3C8BC8-F283-45AE-878A-BAB7291924A1}"/>
+                        <w:text/>
+                      </w:sdtPr>
+                      <w:sdtEndPr/>
+                      <w:sdtContent>
+                        <w:p>
+                          <w:pPr>
+                            <w:pStyle w:val="Subtitle"/>
+                          </w:pPr>
+                          <w:r>
+                            <w:rPr>
+                              <w:sz w:val="28"/>
+                            </w:rPr>
+                            <w:t>Deployment Guide</w:t>
+                          </w:r>
+                        </w:p>
+                      </w:sdtContent>
+                    </w:sdt>
+                  </w:txbxContent>
+                </v:textbox>
+                <w10:wrap type="square" anchorx="page"/>
+              </v:shape>
+            </w:pict>
+          </mc:Fallback>
+        </mc:AlternateContent>
+      </w:r>
+      <w:r>
+        <w:rPr>
+          <w:noProof/>
+        </w:rPr>
+        <mc:AlternateContent>
+          <mc:Choice Requires="wps">
+            <w:drawing>
+              <wp:anchor distT="0" distB="0" distL="114300" distR="114300" simplePos="0" relativeHeight="251657728" behindDoc="0" locked="0" layoutInCell="1" allowOverlap="1" wp14:anchorId="1225B2BB" wp14:editId="4F389FDC">
+                <wp:simplePos x="0" y="0"/>
+                <wp:positionH relativeFrom="page">
+                  <wp:align>right</wp:align>
                 </wp:positionH>
                 <wp:positionV relativeFrom="page">
-                  <wp:posOffset>-194945</wp:posOffset>
+                  <wp:posOffset>2771775</wp:posOffset>
                 </wp:positionV>
-                <wp:extent cx="4250131" cy="1280160"/>
+                <wp:extent cx="7753350" cy="1280160"/>
                 <wp:effectExtent l="0" t="0" r="0" b="0"/>
                 <wp:wrapSquare wrapText="bothSides"/>
                 <wp:docPr id="5" name="Text Box 5"/>
@@ -33,7 +187,7 @@
                       <wps:spPr>
                         <a:xfrm>
                           <a:off x="0" y="0"/>
-                          <a:ext cx="4250131" cy="1280160"/>
+                          <a:ext cx="7753350" cy="1280160"/>
                         </a:xfrm>
                         <a:prstGeom prst="rect">
                           <a:avLst/>
@@ -114,11 +268,7 @@
           </mc:Choice>
           <mc:Fallback>
             <w:pict>
-              <v:shapetype w14:anchorId="1225B2BB" id="_x0000_t202" coordsize="21600,21600" o:spt="202" path="m,l,21600r21600,l21600,xe">
-                <v:stroke joinstyle="miter"/>
-                <v:path gradientshapeok="t" o:connecttype="rect"/>
-              </v:shapetype>
-              <v:shape id="Text Box 5" o:spid="_x0000_s1026" type="#_x0000_t202" style="position:absolute;left:0;text-align:left;margin-left:19.5pt;margin-top:-15.35pt;width:334.65pt;height:100.8pt;z-index:251657728;visibility:visible;mso-wrap-style:square;mso-width-percent:0;mso-height-percent:0;mso-wrap-distance-left:9pt;mso-wrap-distance-top:0;mso-wrap-distance-right:9pt;mso-wrap-distance-bottom:0;mso-position-horizontal:absolute;mso-position-horizontal-relative:page;mso-position-vertical:absolute;mso-position-vertical-relative:page;mso-width-percent:0;mso-height-percent:0;mso-width-relative:margin;mso-height-relative:margin;v-text-anchor:top" o:gfxdata="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" fillcolor="#0070c0" stroked="f">
+              <v:shape w14:anchorId="1225B2BB" id="Text Box 5" o:spid="_x0000_s1027" type="#_x0000_t202" style="position:absolute;left:0;text-align:left;margin-left:559.3pt;margin-top:218.25pt;width:610.5pt;height:100.8pt;z-index:251657728;visibility:visible;mso-wrap-style:square;mso-width-percent:0;mso-height-percent:0;mso-wrap-distance-left:9pt;mso-wrap-distance-top:0;mso-wrap-distance-right:9pt;mso-wrap-distance-bottom:0;mso-position-horizontal:right;mso-position-horizontal-relative:page;mso-position-vertical:absolute;mso-position-vertical-relative:page;mso-width-percent:0;mso-height-percent:0;mso-width-relative:margin;mso-height-relative:margin;v-text-anchor:top" o:gfxdata="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" fillcolor="#0070c0" stroked="f">
                 <v:fill opacity="58853f"/>
                 <v:textbox inset="0,14.4pt,0,14.4pt">
                   <w:txbxContent>
@@ -163,146 +313,75 @@
           <w:noProof/>
           <w:color w:val="1F3864" w:themeColor="accent5" w:themeShade="80"/>
         </w:rPr>
-        <mc:AlternateContent>
-          <mc:Choice Requires="wps">
-            <w:drawing>
-              <wp:anchor distT="0" distB="0" distL="114300" distR="114300" simplePos="0" relativeHeight="251654656" behindDoc="0" locked="0" layoutInCell="1" allowOverlap="1" wp14:anchorId="4054B6AD" wp14:editId="68E24F58">
-                <wp:simplePos x="0" y="0"/>
-                <wp:positionH relativeFrom="page">
-                  <wp:align>left</wp:align>
-                </wp:positionH>
-                <wp:positionV relativeFrom="paragraph">
-                  <wp:posOffset>1183479</wp:posOffset>
-                </wp:positionV>
-                <wp:extent cx="3657600" cy="556260"/>
-                <wp:effectExtent l="0" t="0" r="0" b="0"/>
-                <wp:wrapSquare wrapText="bothSides"/>
-                <wp:docPr id="4" name="Text Box 4"/>
-                <wp:cNvGraphicFramePr/>
-                <a:graphic xmlns:a="http://schemas.openxmlformats.org/drawingml/2006/main">
-                  <a:graphicData uri="http://schemas.microsoft.com/office/word/2010/wordprocessingShape">
-                    <wps:wsp>
-                      <wps:cNvSpPr txBox="1"/>
-                      <wps:spPr>
-                        <a:xfrm>
-                          <a:off x="0" y="0"/>
-                          <a:ext cx="3657600" cy="556260"/>
-                        </a:xfrm>
-                        <a:prstGeom prst="rect">
-                          <a:avLst/>
-                        </a:prstGeom>
-                        <a:solidFill>
-                          <a:schemeClr val="accent5">
-                            <a:lumMod val="50000"/>
-                            <a:alpha val="89804"/>
-                          </a:schemeClr>
-                        </a:solidFill>
-                        <a:ln>
-                          <a:noFill/>
-                        </a:ln>
-                        <a:effectLst/>
-                      </wps:spPr>
-                      <wps:style>
-                        <a:lnRef idx="0">
-                          <a:schemeClr val="accent1"/>
-                        </a:lnRef>
-                        <a:fillRef idx="0">
-                          <a:schemeClr val="accent1"/>
-                        </a:fillRef>
-                        <a:effectRef idx="0">
-                          <a:schemeClr val="accent1"/>
-                        </a:effectRef>
-                        <a:fontRef idx="minor">
-                          <a:schemeClr val="dk1"/>
-                        </a:fontRef>
-                      </wps:style>
-                      <wps:txbx>
-                        <w:txbxContent>
-                          <w:sdt>
-                            <w:sdtPr>
-                              <w:rPr>
-                                <w:sz w:val="28"/>
-                              </w:rPr>
-                              <w:alias w:val="Subject"/>
-                              <w:tag w:val=""/>
-                              <w:id w:val="555515494"/>
-                              <w:dataBinding w:prefixMappings="xmlns:ns0='http://purl.org/dc/elements/1.1/' xmlns:ns1='http://schemas.openxmlformats.org/package/2006/metadata/core-properties' " w:xpath="/ns1:coreProperties[1]/ns0:subject[1]" w:storeItemID="{6C3C8BC8-F283-45AE-878A-BAB7291924A1}"/>
-                              <w:text/>
-                            </w:sdtPr>
-                            <w:sdtEndPr/>
-                            <w:sdtContent>
-                              <w:p>
-                                <w:pPr>
-                                  <w:pStyle w:val="Subtitle"/>
-                                </w:pPr>
-                                <w:r>
-                                  <w:rPr>
-                                    <w:sz w:val="28"/>
-                                  </w:rPr>
-                                  <w:t>Deployment Guide</w:t>
-                                </w:r>
-                              </w:p>
-                            </w:sdtContent>
-                          </w:sdt>
-                        </w:txbxContent>
-                      </wps:txbx>
-                      <wps:bodyPr rot="0" spcFirstLastPara="0" vertOverflow="overflow" horzOverflow="overflow" vert="horz" wrap="square" lIns="91440" tIns="54864" rIns="365760" bIns="0" numCol="1" spcCol="0" rtlCol="0" fromWordArt="0" anchor="ctr" anchorCtr="0" forceAA="0" compatLnSpc="1">
-                        <a:prstTxWarp prst="textNoShape">
-                          <a:avLst/>
-                        </a:prstTxWarp>
-                        <a:noAutofit/>
-                      </wps:bodyPr>
-                    </wps:wsp>
-                  </a:graphicData>
-                </a:graphic>
-                <wp14:sizeRelH relativeFrom="margin">
-                  <wp14:pctWidth>0</wp14:pctWidth>
-                </wp14:sizeRelH>
-                <wp14:sizeRelV relativeFrom="margin">
-                  <wp14:pctHeight>0</wp14:pctHeight>
-                </wp14:sizeRelV>
-              </wp:anchor>
-            </w:drawing>
-          </mc:Choice>
-          <mc:Fallback>
-            <w:pict>
-              <v:shape w14:anchorId="4054B6AD" id="Text Box 4" o:spid="_x0000_s1027" type="#_x0000_t202" style="position:absolute;left:0;text-align:left;margin-left:0;margin-top:93.2pt;width:4in;height:43.8pt;z-index:251654656;visibility:visible;mso-wrap-style:square;mso-width-percent:0;mso-height-percent:0;mso-wrap-distance-left:9pt;mso-wrap-distance-top:0;mso-wrap-distance-right:9pt;mso-wrap-distance-bottom:0;mso-position-horizontal:left;mso-position-horizontal-relative:page;mso-position-vertical:absolute;mso-position-vertical-relative:text;mso-width-percent:0;mso-height-percent:0;mso-width-relative:margin;mso-height-relative:margin;v-text-anchor:middle" o:gfxdata="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" fillcolor="#1f3763 [1608]" stroked="f">
-                <v:fill opacity="58853f"/>
-                <v:textbox inset=",4.32pt,28.8pt,0">
-                  <w:txbxContent>
-                    <w:sdt>
-                      <w:sdtPr>
-                        <w:rPr>
-                          <w:sz w:val="28"/>
-                        </w:rPr>
-                        <w:alias w:val="Subject"/>
-                        <w:tag w:val=""/>
-                        <w:id w:val="555515494"/>
-                        <w:dataBinding w:prefixMappings="xmlns:ns0='http://purl.org/dc/elements/1.1/' xmlns:ns1='http://schemas.openxmlformats.org/package/2006/metadata/core-properties' " w:xpath="/ns1:coreProperties[1]/ns0:subject[1]" w:storeItemID="{6C3C8BC8-F283-45AE-878A-BAB7291924A1}"/>
-                        <w:text/>
-                      </w:sdtPr>
-                      <w:sdtEndPr/>
-                      <w:sdtContent>
-                        <w:p>
-                          <w:pPr>
-                            <w:pStyle w:val="Subtitle"/>
-                          </w:pPr>
-                          <w:r>
-                            <w:rPr>
-                              <w:sz w:val="28"/>
-                            </w:rPr>
-                            <w:t>Deployment Guide</w:t>
-                          </w:r>
-                        </w:p>
-                      </w:sdtContent>
-                    </w:sdt>
-                  </w:txbxContent>
-                </v:textbox>
-                <w10:wrap type="square" anchorx="page"/>
-              </v:shape>
-            </w:pict>
-          </mc:Fallback>
-        </mc:AlternateContent>
+        <w:drawing>
+          <wp:anchor distT="0" distB="457200" distL="114300" distR="114300" simplePos="0" relativeHeight="251648512" behindDoc="1" locked="0" layoutInCell="1" allowOverlap="1" wp14:anchorId="43FC11EA" wp14:editId="1B5129C1">
+            <wp:simplePos x="0" y="0"/>
+            <wp:positionH relativeFrom="page">
+              <wp:posOffset>20955</wp:posOffset>
+            </wp:positionH>
+            <wp:positionV relativeFrom="page">
+              <wp:posOffset>34290</wp:posOffset>
+            </wp:positionV>
+            <wp:extent cx="7759065" cy="2742565"/>
+            <wp:effectExtent l="0" t="0" r="0" b="635"/>
+            <wp:wrapTopAndBottom/>
+            <wp:docPr id="1" name="Picture 1"/>
+            <wp:cNvGraphicFramePr>
+              <a:graphicFrameLocks xmlns:a="http://schemas.openxmlformats.org/drawingml/2006/main" noChangeAspect="1"/>
+            </wp:cNvGraphicFramePr>
+            <a:graphic xmlns:a="http://schemas.openxmlformats.org/drawingml/2006/main">
+              <a:graphicData uri="http://schemas.openxmlformats.org/drawingml/2006/picture">
+                <pic:pic xmlns:pic="http://schemas.openxmlformats.org/drawingml/2006/picture">
+                  <pic:nvPicPr>
+                    <pic:cNvPr id="0" name="Picture 1" descr="/Users/jonathan/Desktop/WIN14_Jan_Asus_03.png"/>
+                    <pic:cNvPicPr>
+                      <a:picLocks noChangeAspect="1" noChangeArrowheads="1"/>
+                    </pic:cNvPicPr>
+                  </pic:nvPicPr>
+                  <pic:blipFill>
+                    <a:blip r:embed="rId11">
+                      <a:extLst>
+                        <a:ext uri="{28A0092B-C50C-407E-A947-70E740481C1C}">
+                          <a14:useLocalDpi xmlns:a14="http://schemas.microsoft.com/office/drawing/2010/main" val="0"/>
+                        </a:ext>
+                      </a:extLst>
+                    </a:blip>
+                    <a:stretch>
+                      <a:fillRect/>
+                    </a:stretch>
+                  </pic:blipFill>
+                  <pic:spPr bwMode="auto">
+                    <a:xfrm>
+                      <a:off x="0" y="0"/>
+                      <a:ext cx="7759065" cy="2742565"/>
+                    </a:xfrm>
+                    <a:prstGeom prst="rect">
+                      <a:avLst/>
+                    </a:prstGeom>
+                    <a:noFill/>
+                    <a:ln>
+                      <a:noFill/>
+                    </a:ln>
+                    <a:extLst>
+                      <a:ext uri="{53640926-AAD7-44D8-BBD7-CCE9431645EC}">
+                        <a14:shadowObscured xmlns:a14="http://schemas.microsoft.com/office/drawing/2010/main"/>
+                      </a:ext>
+                      <a:ext uri="{FAA26D3D-D897-4be2-8F04-BA451C77F1D7}">
+                        <ma14:placeholderFlag xmlns:a14="http://schemas.microsoft.com/office/drawing/2010/main" xmlns:ma14="http://schemas.microsoft.com/office/mac/drawingml/2011/main" xmlns:w="http://schemas.openxmlformats.org/wordprocessingml/2006/main" xmlns:w10="urn:schemas-microsoft-com:office:word" xmlns:v="urn:schemas-microsoft-com:vml" xmlns:o="urn:schemas-microsoft-com:office:office" xmlns:mv="urn:schemas-microsoft-com:mac:vml" xmlns:mo="http://schemas.microsoft.com/office/mac/office/2008/main" xmlns="" xmlns:arto="http://schemas.microsoft.com/office/word/2006/arto"/>
+                      </a:ext>
+                    </a:extLst>
+                  </pic:spPr>
+                </pic:pic>
+              </a:graphicData>
+            </a:graphic>
+            <wp14:sizeRelH relativeFrom="margin">
+              <wp14:pctWidth>0</wp14:pctWidth>
+            </wp14:sizeRelH>
+            <wp14:sizeRelV relativeFrom="margin">
+              <wp14:pctHeight>0</wp14:pctHeight>
+            </wp14:sizeRelV>
+          </wp:anchor>
+        </w:drawing>
       </w:r>
       <w:r>
         <w:rPr>
@@ -335,7 +414,7 @@
                     </pic:cNvPicPr>
                   </pic:nvPicPr>
                   <pic:blipFill>
-                    <a:blip r:embed="rId11">
+                    <a:blip r:embed="rId12">
                       <a:extLst>
                         <a:ext uri="{28A0092B-C50C-407E-A947-70E740481C1C}">
                           <a14:useLocalDpi xmlns:a14="http://schemas.microsoft.com/office/drawing/2010/main" val="0"/>
@@ -372,226 +451,15 @@
         </w:drawing>
       </w:r>
       <w:r>
-        <w:rPr>
-          <w:noProof/>
-          <w:color w:val="1F3864" w:themeColor="accent5" w:themeShade="80"/>
-        </w:rPr>
-        <w:drawing>
-          <wp:anchor distT="0" distB="457200" distL="114300" distR="114300" simplePos="0" relativeHeight="251648512" behindDoc="1" locked="0" layoutInCell="1" allowOverlap="1" wp14:anchorId="43FC11EA" wp14:editId="0D42023A">
-            <wp:simplePos x="0" y="0"/>
-            <wp:positionH relativeFrom="page">
-              <wp:posOffset>-412750</wp:posOffset>
-            </wp:positionH>
-            <wp:positionV relativeFrom="page">
-              <wp:posOffset>0</wp:posOffset>
-            </wp:positionV>
-            <wp:extent cx="7759065" cy="2742565"/>
-            <wp:effectExtent l="0" t="0" r="0" b="635"/>
-            <wp:wrapTopAndBottom/>
-            <wp:docPr id="1" name="Picture 1"/>
-            <wp:cNvGraphicFramePr>
-              <a:graphicFrameLocks xmlns:a="http://schemas.openxmlformats.org/drawingml/2006/main" noChangeAspect="1"/>
-            </wp:cNvGraphicFramePr>
-            <a:graphic xmlns:a="http://schemas.openxmlformats.org/drawingml/2006/main">
-              <a:graphicData uri="http://schemas.openxmlformats.org/drawingml/2006/picture">
-                <pic:pic xmlns:pic="http://schemas.openxmlformats.org/drawingml/2006/picture">
-                  <pic:nvPicPr>
-                    <pic:cNvPr id="0" name="Picture 1" descr="/Users/jonathan/Desktop/WIN14_Jan_Asus_03.png"/>
-                    <pic:cNvPicPr>
-                      <a:picLocks noChangeAspect="1" noChangeArrowheads="1"/>
-                    </pic:cNvPicPr>
-                  </pic:nvPicPr>
-                  <pic:blipFill>
-                    <a:blip r:embed="rId12">
-                      <a:extLst>
-                        <a:ext uri="{28A0092B-C50C-407E-A947-70E740481C1C}">
-                          <a14:useLocalDpi xmlns:a14="http://schemas.microsoft.com/office/drawing/2010/main" val="0"/>
-                        </a:ext>
-                      </a:extLst>
-                    </a:blip>
-                    <a:stretch>
-                      <a:fillRect/>
-                    </a:stretch>
-                  </pic:blipFill>
-                  <pic:spPr bwMode="auto">
-                    <a:xfrm>
-                      <a:off x="0" y="0"/>
-                      <a:ext cx="7759065" cy="2742565"/>
-                    </a:xfrm>
-                    <a:prstGeom prst="rect">
-                      <a:avLst/>
-                    </a:prstGeom>
-                    <a:noFill/>
-                    <a:ln>
-                      <a:noFill/>
-                    </a:ln>
-                    <a:extLst>
-                      <a:ext uri="{53640926-AAD7-44D8-BBD7-CCE9431645EC}">
-                        <a14:shadowObscured xmlns:a14="http://schemas.microsoft.com/office/drawing/2010/main"/>
-                      </a:ext>
-                      <a:ext uri="{FAA26D3D-D897-4be2-8F04-BA451C77F1D7}">
-                        <ma14:placeholderFlag xmlns:arto="http://schemas.microsoft.com/office/word/2006/arto" xmlns="" xmlns:mo="http://schemas.microsoft.com/office/mac/office/2008/main" xmlns:mv="urn:schemas-microsoft-com:mac:vml" xmlns:o="urn:schemas-microsoft-com:office:office" xmlns:v="urn:schemas-microsoft-com:vml" xmlns:w10="urn:schemas-microsoft-com:office:word" xmlns:w="http://schemas.openxmlformats.org/wordprocessingml/2006/main" xmlns:ma14="http://schemas.microsoft.com/office/mac/drawingml/2011/main" xmlns:a14="http://schemas.microsoft.com/office/drawing/2010/main"/>
-                      </a:ext>
-                    </a:extLst>
-                  </pic:spPr>
-                </pic:pic>
-              </a:graphicData>
-            </a:graphic>
-            <wp14:sizeRelH relativeFrom="margin">
-              <wp14:pctWidth>0</wp14:pctWidth>
-            </wp14:sizeRelH>
-            <wp14:sizeRelV relativeFrom="margin">
-              <wp14:pctHeight>0</wp14:pctHeight>
-            </wp14:sizeRelV>
-          </wp:anchor>
-        </w:drawing>
-      </w:r>
-      <w:r>
-        <w:rPr>
-          <w:color w:val="1F3864" w:themeColor="accent5" w:themeShade="80"/>
-        </w:rPr>
-        <w:t xml:space="preserve">Published </w:t>
-      </w:r>
-      <w:commentRangeStart w:id="0"/>
-      <w:r>
-        <w:rPr>
-          <w:color w:val="1F3864" w:themeColor="accent5" w:themeShade="80"/>
-        </w:rPr>
-        <w:t>1</w:t>
-      </w:r>
-      <w:r>
-        <w:rPr>
-          <w:color w:val="1F3864" w:themeColor="accent5" w:themeShade="80"/>
-          <w:vertAlign w:val="superscript"/>
-        </w:rPr>
-        <w:t>st</w:t>
-      </w:r>
-      <w:r>
-        <w:rPr>
-          <w:color w:val="1F3864" w:themeColor="accent5" w:themeShade="80"/>
-        </w:rPr>
         <w:t xml:space="preserve"> </w:t>
       </w:r>
-      <w:r>
-        <w:rPr>
-          <w:color w:val="1F3864" w:themeColor="accent5" w:themeShade="80"/>
-        </w:rPr>
-        <w:t>J</w:t>
-      </w:r>
-      <w:r>
-        <w:rPr>
-          <w:color w:val="1F3864" w:themeColor="accent5" w:themeShade="80"/>
-        </w:rPr>
-        <w:t>uly</w:t>
-      </w:r>
-      <w:r>
-        <w:rPr>
-          <w:color w:val="1F3864" w:themeColor="accent5" w:themeShade="80"/>
-        </w:rPr>
-        <w:t xml:space="preserve"> 2016</w:t>
-      </w:r>
-      <w:commentRangeEnd w:id="0"/>
-      <w:r>
-        <w:rPr>
-          <w:rStyle w:val="CommentReference"/>
-          <w:i w:val="0"/>
-          <w:color w:val="595959"/>
-        </w:rPr>
-        <w:commentReference w:id="0"/>
-      </w:r>
-      <w:r>
-        <w:t xml:space="preserve"> </w:t>
-      </w:r>
     </w:p>
     <w:p>
       <w:pPr>
         <w:pStyle w:val="Intro"/>
-        <w:rPr>
-          <w:rFonts w:ascii="Segoe Pro" w:hAnsi="Segoe Pro"/>
-          <w:i/>
-          <w:noProof w:val="0"/>
-          <w:color w:val="1F3864" w:themeColor="accent5" w:themeShade="80"/>
-          <w:sz w:val="22"/>
-          <w:szCs w:val="24"/>
-        </w:rPr>
-      </w:pPr>
-      <w:r>
-        <w:rPr>
-          <w:rFonts w:ascii="Segoe Pro" w:hAnsi="Segoe Pro"/>
-          <w:i/>
-          <w:noProof w:val="0"/>
-          <w:color w:val="1F3864" w:themeColor="accent5" w:themeShade="80"/>
-          <w:sz w:val="22"/>
-          <w:szCs w:val="24"/>
-        </w:rPr>
-        <w:t>Yammer:</w:t>
-      </w:r>
-    </w:p>
-    <w:p>
-      <w:pPr>
-        <w:pStyle w:val="Intro"/>
-        <w:rPr>
-          <w:rFonts w:ascii="Segoe Pro" w:hAnsi="Segoe Pro"/>
-          <w:i/>
-          <w:noProof w:val="0"/>
-          <w:color w:val="1F3864" w:themeColor="accent5" w:themeShade="80"/>
-          <w:sz w:val="22"/>
-          <w:szCs w:val="24"/>
-        </w:rPr>
-      </w:pPr>
-      <w:r>
-        <w:rPr>
-          <w:rFonts w:ascii="Segoe Pro" w:hAnsi="Segoe Pro"/>
-          <w:i/>
-          <w:noProof w:val="0"/>
-          <w:color w:val="1F3864" w:themeColor="accent5" w:themeShade="80"/>
-          <w:sz w:val="22"/>
-          <w:szCs w:val="24"/>
-        </w:rPr>
-        <w:t>Topic Tag</w:t>
-      </w:r>
-    </w:p>
-    <w:p>
-      <w:pPr>
-        <w:pStyle w:val="Intro"/>
-        <w:rPr>
-          <w:rFonts w:ascii="Segoe Pro" w:hAnsi="Segoe Pro"/>
-          <w:i/>
-          <w:noProof w:val="0"/>
-          <w:color w:val="1F3864" w:themeColor="accent5" w:themeShade="80"/>
-          <w:sz w:val="22"/>
-          <w:szCs w:val="24"/>
-        </w:rPr>
-      </w:pPr>
-      <w:r>
-        <w:rPr>
-          <w:rFonts w:ascii="Segoe Pro" w:hAnsi="Segoe Pro"/>
-          <w:i/>
-          <w:noProof w:val="0"/>
-          <w:color w:val="1F3864" w:themeColor="accent5" w:themeShade="80"/>
-          <w:sz w:val="22"/>
-          <w:szCs w:val="24"/>
-        </w:rPr>
-        <w:t xml:space="preserve">Key Contacts: </w:t>
-      </w:r>
-    </w:p>
-    <w:p>
-      <w:pPr>
-        <w:pStyle w:val="Intro"/>
-        <w:rPr>
-          <w:rFonts w:ascii="Segoe Pro" w:hAnsi="Segoe Pro"/>
-          <w:i/>
-          <w:noProof w:val="0"/>
-          <w:color w:val="1F3864" w:themeColor="accent5" w:themeShade="80"/>
-          <w:sz w:val="22"/>
-          <w:szCs w:val="24"/>
-        </w:rPr>
-      </w:pPr>
-    </w:p>
-    <w:p>
-      <w:pPr>
-        <w:pStyle w:val="Intro"/>
-      </w:pPr>
+      </w:pPr>
+      <w:bookmarkStart w:id="0" w:name="_GoBack"/>
+      <w:bookmarkEnd w:id="0"/>
       <w:r>
         <w:rPr>
           <w:b/>
@@ -642,12 +510,12 @@
     <w:p>
       <w:pPr>
         <w:sectPr>
-          <w:headerReference w:type="even" r:id="rId15"/>
-          <w:headerReference w:type="default" r:id="rId16"/>
-          <w:footerReference w:type="even" r:id="rId17"/>
-          <w:footerReference w:type="default" r:id="rId18"/>
-          <w:headerReference w:type="first" r:id="rId19"/>
-          <w:footerReference w:type="first" r:id="rId20"/>
+          <w:headerReference w:type="even" r:id="rId13"/>
+          <w:headerReference w:type="default" r:id="rId14"/>
+          <w:footerReference w:type="even" r:id="rId15"/>
+          <w:footerReference w:type="default" r:id="rId16"/>
+          <w:headerReference w:type="first" r:id="rId17"/>
+          <w:footerReference w:type="first" r:id="rId18"/>
           <w:type w:val="continuous"/>
           <w:pgSz w:w="12240" w:h="15840"/>
           <w:pgMar w:top="720" w:right="720" w:bottom="720" w:left="720" w:header="576" w:footer="144" w:gutter="0"/>
@@ -1630,8 +1498,8 @@
     <w:p>
       <w:pPr>
         <w:sectPr>
-          <w:footerReference w:type="default" r:id="rId21"/>
-          <w:footerReference w:type="first" r:id="rId22"/>
+          <w:footerReference w:type="default" r:id="rId19"/>
+          <w:footerReference w:type="first" r:id="rId20"/>
           <w:type w:val="continuous"/>
           <w:pgSz w:w="12240" w:h="15840"/>
           <w:pgMar w:top="720" w:right="720" w:bottom="720" w:left="720" w:header="576" w:footer="144" w:gutter="0"/>
@@ -1648,6 +1516,7 @@
       </w:pPr>
       <w:bookmarkStart w:id="1" w:name="_Toc460944348"/>
       <w:r>
+        <w:lastRenderedPageBreak/>
         <w:t>Overview</w:t>
       </w:r>
       <w:bookmarkEnd w:id="1"/>
@@ -2263,6 +2132,7 @@
               <w:rPr>
                 <w:b w:val="0"/>
               </w:rPr>
+              <w:lastRenderedPageBreak/>
               <w:t>Client Operating System</w:t>
             </w:r>
           </w:p>
@@ -2443,6 +2313,7 @@
       </w:pPr>
       <w:bookmarkStart w:id="8" w:name="_Toc460944352"/>
       <w:r>
+        <w:lastRenderedPageBreak/>
         <w:t xml:space="preserve">Creating </w:t>
       </w:r>
       <w:r>
@@ -2459,7 +2330,13 @@
         <w:ind w:left="180"/>
       </w:pPr>
       <w:r>
-        <w:t>Copy the deployment folder to web server</w:t>
+        <w:t>Copy</w:t>
+      </w:r>
+      <w:r>
+        <w:t>ing</w:t>
+      </w:r>
+      <w:r>
+        <w:t xml:space="preserve"> the deployment folder to web server</w:t>
       </w:r>
     </w:p>
     <w:p>
@@ -2480,45 +2357,18 @@
           <w:rFonts w:ascii="Segoe UI" w:hAnsi="Segoe UI" w:cs="Segoe UI"/>
           <w:szCs w:val="17"/>
         </w:rPr>
-        <w:t xml:space="preserve">Copy the deployment directory to local drive of the web server </w:t>
-      </w:r>
-      <w:r>
-        <w:rPr>
-          <w:rFonts w:ascii="Segoe UI" w:hAnsi="Segoe UI" w:cs="Segoe UI"/>
-          <w:szCs w:val="17"/>
-        </w:rPr>
-        <w:t xml:space="preserve">from </w:t>
-      </w:r>
-      <w:r>
-        <w:rPr>
-          <w:rFonts w:ascii="Segoe UI" w:hAnsi="Segoe UI" w:cs="Segoe UI"/>
-          <w:b/>
-          <w:color w:val="FF0000"/>
-          <w:szCs w:val="17"/>
-        </w:rPr>
-        <w:t>&lt;TBD&gt;</w:t>
-      </w:r>
-      <w:r>
-        <w:rPr>
-          <w:rFonts w:ascii="Segoe UI" w:hAnsi="Segoe UI" w:cs="Segoe UI"/>
-          <w:color w:val="FF0000"/>
-          <w:szCs w:val="17"/>
-        </w:rPr>
-        <w:t xml:space="preserve"> </w:t>
-      </w:r>
-    </w:p>
-    <w:p/>
-    <w:p>
-      <w:pPr>
-        <w:pStyle w:val="Heading3"/>
-        <w:ind w:left="180"/>
-      </w:pPr>
-      <w:r>
-        <w:t>C</w:t>
-      </w:r>
-      <w:r>
-        <w:t>reate a new application pool</w:t>
-      </w:r>
+        <w:t xml:space="preserve">The code base has been put into git hub repository at </w:t>
+      </w:r>
+      <w:hyperlink r:id="rId21" w:history="1">
+        <w:r>
+          <w:rPr>
+            <w:rStyle w:val="Hyperlink"/>
+            <w:rFonts w:ascii="Segoe UI" w:hAnsi="Segoe UI" w:cs="Segoe UI"/>
+            <w:szCs w:val="17"/>
+          </w:rPr>
+          <w:t>https://github.com/MicrosoftEdge/enterprise-mode-web-tool</w:t>
+        </w:r>
+      </w:hyperlink>
     </w:p>
     <w:p>
       <w:pPr>
@@ -2538,9 +2388,107 @@
           <w:rFonts w:ascii="Segoe UI" w:hAnsi="Segoe UI" w:cs="Segoe UI"/>
           <w:szCs w:val="17"/>
         </w:rPr>
+        <w:t>Download the codebase from above location and o</w:t>
+      </w:r>
+      <w:r>
+        <w:rPr>
+          <w:rFonts w:ascii="Segoe UI" w:hAnsi="Segoe UI" w:cs="Segoe UI"/>
+          <w:szCs w:val="17"/>
+        </w:rPr>
+        <w:t xml:space="preserve">pen the solution in Visual Studio 2013, and build the complete solution. </w:t>
+      </w:r>
+    </w:p>
+    <w:p>
+      <w:pPr>
+        <w:pStyle w:val="ListParagraph"/>
+        <w:numPr>
+          <w:ilvl w:val="0"/>
+          <w:numId w:val="12"/>
+        </w:numPr>
+        <w:spacing w:line="336" w:lineRule="auto"/>
+        <w:rPr>
+          <w:rFonts w:ascii="Segoe UI" w:hAnsi="Segoe UI" w:cs="Segoe UI"/>
+          <w:szCs w:val="17"/>
+        </w:rPr>
+      </w:pPr>
+      <w:r>
+        <w:rPr>
+          <w:rFonts w:ascii="Segoe UI" w:hAnsi="Segoe UI" w:cs="Segoe UI"/>
+          <w:szCs w:val="17"/>
+        </w:rPr>
+        <w:t xml:space="preserve">Copy the </w:t>
+      </w:r>
+      <w:r>
+        <w:rPr>
+          <w:rFonts w:ascii="Segoe UI" w:hAnsi="Segoe UI" w:cs="Segoe UI"/>
+          <w:szCs w:val="17"/>
+        </w:rPr>
+        <w:t xml:space="preserve">content of </w:t>
+      </w:r>
+      <w:r>
+        <w:rPr>
+          <w:rFonts w:ascii="Segoe UI" w:hAnsi="Segoe UI" w:cs="Segoe UI"/>
+          <w:color w:val="002060"/>
+          <w:szCs w:val="17"/>
+        </w:rPr>
+        <w:t>../EMIEWebPortal</w:t>
+      </w:r>
+      <w:r>
+        <w:rPr>
+          <w:rFonts w:ascii="Segoe UI" w:hAnsi="Segoe UI" w:cs="Segoe UI"/>
+          <w:szCs w:val="17"/>
+        </w:rPr>
+        <w:t xml:space="preserve"> folder </w:t>
+      </w:r>
+      <w:r>
+        <w:rPr>
+          <w:rFonts w:ascii="Segoe UI" w:hAnsi="Segoe UI" w:cs="Segoe UI"/>
+          <w:szCs w:val="17"/>
+        </w:rPr>
+        <w:t xml:space="preserve">to </w:t>
+      </w:r>
+      <w:r>
+        <w:rPr>
+          <w:rFonts w:ascii="Segoe UI" w:hAnsi="Segoe UI" w:cs="Segoe UI"/>
+          <w:szCs w:val="17"/>
+        </w:rPr>
+        <w:t>the deployment directory of your web site.</w:t>
+      </w:r>
+    </w:p>
+    <w:p/>
+    <w:p>
+      <w:pPr>
+        <w:pStyle w:val="Heading3"/>
+        <w:ind w:left="180"/>
+      </w:pPr>
+      <w:r>
+        <w:t>C</w:t>
+      </w:r>
+      <w:r>
+        <w:t>reate a new application pool</w:t>
+      </w:r>
+    </w:p>
+    <w:p>
+      <w:pPr>
+        <w:pStyle w:val="ListParagraph"/>
+        <w:numPr>
+          <w:ilvl w:val="0"/>
+          <w:numId w:val="12"/>
+        </w:numPr>
+        <w:spacing w:line="336" w:lineRule="auto"/>
+        <w:rPr>
+          <w:rFonts w:ascii="Segoe UI" w:hAnsi="Segoe UI" w:cs="Segoe UI"/>
+          <w:szCs w:val="17"/>
+        </w:rPr>
+      </w:pPr>
+      <w:r>
+        <w:rPr>
+          <w:rFonts w:ascii="Segoe UI" w:hAnsi="Segoe UI" w:cs="Segoe UI"/>
+          <w:szCs w:val="17"/>
+        </w:rPr>
         <w:t xml:space="preserve">In </w:t>
       </w:r>
-      <w:hyperlink r:id="rId23" w:history="1">
+      <w:hyperlink r:id="rId22" w:history="1">
         <w:r>
           <w:rPr>
             <w:rStyle w:val="Hyperlink"/>
@@ -2643,7 +2591,7 @@
                     </pic:cNvPicPr>
                   </pic:nvPicPr>
                   <pic:blipFill>
-                    <a:blip r:embed="rId24">
+                    <a:blip r:embed="rId23">
                       <a:extLst>
                         <a:ext uri="{28A0092B-C50C-407E-A947-70E740481C1C}">
                           <a14:useLocalDpi xmlns:a14="http://schemas.microsoft.com/office/drawing/2010/main" val="0"/>
@@ -2935,7 +2883,7 @@
                     </pic:cNvPicPr>
                   </pic:nvPicPr>
                   <pic:blipFill>
-                    <a:blip r:embed="rId25">
+                    <a:blip r:embed="rId24">
                       <a:extLst>
                         <a:ext uri="{28A0092B-C50C-407E-A947-70E740481C1C}">
                           <a14:useLocalDpi xmlns:a14="http://schemas.microsoft.com/office/drawing/2010/main" val="0"/>
@@ -2976,6 +2924,7 @@
         </w:numPr>
       </w:pPr>
       <w:r>
+        <w:lastRenderedPageBreak/>
         <w:t>Now select the AppPool ‘</w:t>
       </w:r>
       <w:r>
@@ -3128,7 +3077,7 @@
                     </pic:cNvPicPr>
                   </pic:nvPicPr>
                   <pic:blipFill>
-                    <a:blip r:embed="rId26">
+                    <a:blip r:embed="rId25">
                       <a:extLst>
                         <a:ext uri="{28A0092B-C50C-407E-A947-70E740481C1C}">
                           <a14:useLocalDpi xmlns:a14="http://schemas.microsoft.com/office/drawing/2010/main" val="0"/>
@@ -3301,6 +3250,7 @@
         <w:rPr>
           <w:noProof/>
         </w:rPr>
+        <w:lastRenderedPageBreak/>
         <w:drawing>
           <wp:inline distT="0" distB="0" distL="0" distR="0" wp14:anchorId="3F0A716A" wp14:editId="59BA67CB">
             <wp:extent cx="5181600" cy="5514975"/>
@@ -3319,7 +3269,7 @@
                     </pic:cNvPicPr>
                   </pic:nvPicPr>
                   <pic:blipFill>
-                    <a:blip r:embed="rId27">
+                    <a:blip r:embed="rId26">
                       <a:extLst>
                         <a:ext uri="{28A0092B-C50C-407E-A947-70E740481C1C}">
                           <a14:useLocalDpi xmlns:a14="http://schemas.microsoft.com/office/drawing/2010/main" val="0"/>
@@ -3440,6 +3390,7 @@
         <w:rPr>
           <w:noProof/>
         </w:rPr>
+        <w:lastRenderedPageBreak/>
         <w:drawing>
           <wp:inline distT="0" distB="0" distL="0" distR="0" wp14:anchorId="733C89DB" wp14:editId="112C5AB8">
             <wp:extent cx="2571750" cy="2047875"/>
@@ -3458,7 +3409,7 @@
                     </pic:cNvPicPr>
                   </pic:nvPicPr>
                   <pic:blipFill>
-                    <a:blip r:embed="rId28">
+                    <a:blip r:embed="rId27">
                       <a:extLst>
                         <a:ext uri="{28A0092B-C50C-407E-A947-70E740481C1C}">
                           <a14:useLocalDpi xmlns:a14="http://schemas.microsoft.com/office/drawing/2010/main" val="0"/>
@@ -3676,6 +3627,7 @@
         <w:rPr>
           <w:noProof/>
         </w:rPr>
+        <w:lastRenderedPageBreak/>
         <w:drawing>
           <wp:inline distT="0" distB="0" distL="0" distR="0" wp14:anchorId="1F26330C" wp14:editId="5D949889">
             <wp:extent cx="5057775" cy="4863894"/>
@@ -3694,7 +3646,7 @@
                     </pic:cNvPicPr>
                   </pic:nvPicPr>
                   <pic:blipFill>
-                    <a:blip r:embed="rId29">
+                    <a:blip r:embed="rId28">
                       <a:extLst>
                         <a:ext uri="{28A0092B-C50C-407E-A947-70E740481C1C}">
                           <a14:useLocalDpi xmlns:a14="http://schemas.microsoft.com/office/drawing/2010/main" val="0"/>
@@ -3831,6 +3783,7 @@
         <w:rPr>
           <w:noProof/>
         </w:rPr>
+        <w:lastRenderedPageBreak/>
         <w:drawing>
           <wp:inline distT="0" distB="0" distL="0" distR="0" wp14:anchorId="7351FC27" wp14:editId="1BBB5B43">
             <wp:extent cx="6962775" cy="3918974"/>
@@ -3849,7 +3802,7 @@
                     </pic:cNvPicPr>
                   </pic:nvPicPr>
                   <pic:blipFill>
-                    <a:blip r:embed="rId30">
+                    <a:blip r:embed="rId29">
                       <a:extLst>
                         <a:ext uri="{28A0092B-C50C-407E-A947-70E740481C1C}">
                           <a14:useLocalDpi xmlns:a14="http://schemas.microsoft.com/office/drawing/2010/main" val="0"/>
@@ -3935,7 +3888,7 @@
                     </pic:cNvPicPr>
                   </pic:nvPicPr>
                   <pic:blipFill>
-                    <a:blip r:embed="rId31">
+                    <a:blip r:embed="rId30">
                       <a:extLst>
                         <a:ext uri="{28A0092B-C50C-407E-A947-70E740481C1C}">
                           <a14:useLocalDpi xmlns:a14="http://schemas.microsoft.com/office/drawing/2010/main" val="0"/>
@@ -4061,6 +4014,7 @@
           <w:b/>
           <w:noProof/>
         </w:rPr>
+        <w:lastRenderedPageBreak/>
         <w:drawing>
           <wp:inline distT="0" distB="0" distL="0" distR="0" wp14:anchorId="3F82DC4C" wp14:editId="358F5101">
             <wp:extent cx="5486400" cy="4467225"/>
@@ -4079,7 +4033,7 @@
                     </pic:cNvPicPr>
                   </pic:nvPicPr>
                   <pic:blipFill>
-                    <a:blip r:embed="rId32">
+                    <a:blip r:embed="rId31">
                       <a:extLst>
                         <a:ext uri="{28A0092B-C50C-407E-A947-70E740481C1C}">
                           <a14:useLocalDpi xmlns:a14="http://schemas.microsoft.com/office/drawing/2010/main" val="0"/>
@@ -4213,6 +4167,7 @@
         <w:rPr>
           <w:noProof/>
         </w:rPr>
+        <w:lastRenderedPageBreak/>
         <w:drawing>
           <wp:inline distT="0" distB="0" distL="0" distR="0" wp14:anchorId="21F3F364" wp14:editId="56B8CB1A">
             <wp:extent cx="3048000" cy="3161792"/>
@@ -4231,7 +4186,7 @@
                     </pic:cNvPicPr>
                   </pic:nvPicPr>
                   <pic:blipFill>
-                    <a:blip r:embed="rId33">
+                    <a:blip r:embed="rId32">
                       <a:extLst>
                         <a:ext uri="{28A0092B-C50C-407E-A947-70E740481C1C}">
                           <a14:useLocalDpi xmlns:a14="http://schemas.microsoft.com/office/drawing/2010/main" val="0"/>
@@ -4468,6 +4423,7 @@
         <w:rPr>
           <w:noProof/>
         </w:rPr>
+        <w:lastRenderedPageBreak/>
         <w:drawing>
           <wp:inline distT="0" distB="0" distL="0" distR="0" wp14:anchorId="611886FA" wp14:editId="3D016805">
             <wp:extent cx="3762375" cy="3377587"/>
@@ -4484,7 +4440,7 @@
                     <pic:cNvPicPr/>
                   </pic:nvPicPr>
                   <pic:blipFill>
-                    <a:blip r:embed="rId34"/>
+                    <a:blip r:embed="rId33"/>
                     <a:stretch>
                       <a:fillRect/>
                     </a:stretch>
@@ -5371,7 +5327,7 @@
       <w:r>
         <w:t xml:space="preserve">Open the browser and type the URL for EMIE Site. E.g. </w:t>
       </w:r>
-      <w:hyperlink r:id="rId35" w:history="1">
+      <w:hyperlink r:id="rId34" w:history="1">
         <w:r>
           <w:rPr>
             <w:rStyle w:val="Hyperlink"/>
@@ -5410,6 +5366,185 @@
             <wp:extent cx="10538723" cy="3895725"/>
             <wp:effectExtent l="0" t="0" r="0" b="0"/>
             <wp:docPr id="22" name="Picture 22"/>
+            <wp:cNvGraphicFramePr>
+              <a:graphicFrameLocks xmlns:a="http://schemas.openxmlformats.org/drawingml/2006/main" noChangeAspect="1"/>
+            </wp:cNvGraphicFramePr>
+            <a:graphic xmlns:a="http://schemas.openxmlformats.org/drawingml/2006/main">
+              <a:graphicData uri="http://schemas.openxmlformats.org/drawingml/2006/picture">
+                <pic:pic xmlns:pic="http://schemas.openxmlformats.org/drawingml/2006/picture">
+                  <pic:nvPicPr>
+                    <pic:cNvPr id="1" name=""/>
+                    <pic:cNvPicPr/>
+                  </pic:nvPicPr>
+                  <pic:blipFill>
+                    <a:blip r:embed="rId35"/>
+                    <a:stretch>
+                      <a:fillRect/>
+                    </a:stretch>
+                  </pic:blipFill>
+                  <pic:spPr>
+                    <a:xfrm>
+                      <a:off x="0" y="0"/>
+                      <a:ext cx="10550072" cy="3899920"/>
+                    </a:xfrm>
+                    <a:prstGeom prst="rect">
+                      <a:avLst/>
+                    </a:prstGeom>
+                  </pic:spPr>
+                </pic:pic>
+              </a:graphicData>
+            </a:graphic>
+          </wp:inline>
+        </w:drawing>
+      </w:r>
+      <w:r>
+        <w:t xml:space="preserve"> </w:t>
+      </w:r>
+    </w:p>
+    <w:p/>
+    <w:p>
+      <w:pPr>
+        <w:pStyle w:val="ListParagraph"/>
+        <w:numPr>
+          <w:ilvl w:val="0"/>
+          <w:numId w:val="0"/>
+        </w:numPr>
+        <w:ind w:left="720"/>
+      </w:pPr>
+    </w:p>
+    <w:p>
+      <w:pPr>
+        <w:pStyle w:val="ListParagraph"/>
+        <w:numPr>
+          <w:ilvl w:val="0"/>
+          <w:numId w:val="16"/>
+        </w:numPr>
+      </w:pPr>
+      <w:r>
+        <w:t>Click on ‘</w:t>
+      </w:r>
+      <w:r>
+        <w:rPr>
+          <w:b/>
+        </w:rPr>
+        <w:t>Register</w:t>
+      </w:r>
+      <w:r>
+        <w:t>’ button to get registered to EMIE Portal.</w:t>
+      </w:r>
+    </w:p>
+    <w:p>
+      <w:pPr>
+        <w:pStyle w:val="ListParagraph"/>
+        <w:numPr>
+          <w:ilvl w:val="0"/>
+          <w:numId w:val="16"/>
+        </w:numPr>
+      </w:pPr>
+      <w:r>
+        <w:t xml:space="preserve">In </w:t>
+      </w:r>
+      <w:r>
+        <w:rPr>
+          <w:b/>
+        </w:rPr>
+        <w:t>‘User Email’</w:t>
+      </w:r>
+      <w:r>
+        <w:t xml:space="preserve"> </w:t>
+      </w:r>
+      <w:r>
+        <w:t>text box, type your name, a drop down will be displayed with all matching names with the text you entered.</w:t>
+      </w:r>
+    </w:p>
+    <w:p>
+      <w:pPr>
+        <w:pStyle w:val="ListParagraph"/>
+        <w:numPr>
+          <w:ilvl w:val="0"/>
+          <w:numId w:val="16"/>
+        </w:numPr>
+      </w:pPr>
+      <w:r>
+        <w:t>Select your name from the dropdown.</w:t>
+      </w:r>
+    </w:p>
+    <w:p>
+      <w:pPr>
+        <w:pStyle w:val="ListParagraph"/>
+        <w:numPr>
+          <w:ilvl w:val="0"/>
+          <w:numId w:val="16"/>
+        </w:numPr>
+      </w:pPr>
+      <w:r>
+        <w:t>Select ‘</w:t>
+      </w:r>
+      <w:r>
+        <w:rPr>
+          <w:b/>
+        </w:rPr>
+        <w:t>Role</w:t>
+      </w:r>
+      <w:r>
+        <w:rPr>
+          <w:b/>
+        </w:rPr>
+        <w:t xml:space="preserve">’ </w:t>
+      </w:r>
+      <w:r>
+        <w:t xml:space="preserve">as </w:t>
+      </w:r>
+      <w:r>
+        <w:rPr>
+          <w:b/>
+        </w:rPr>
+        <w:t>‘EMIE Champion’</w:t>
+      </w:r>
+      <w:r>
+        <w:rPr>
+          <w:b/>
+        </w:rPr>
+        <w:t xml:space="preserve"> </w:t>
+      </w:r>
+      <w:r>
+        <w:t>and click</w:t>
+      </w:r>
+      <w:r>
+        <w:rPr>
+          <w:b/>
+        </w:rPr>
+        <w:t xml:space="preserve"> ‘Save’ </w:t>
+      </w:r>
+      <w:r>
+        <w:t>button</w:t>
+      </w:r>
+      <w:r>
+        <w:t>.</w:t>
+      </w:r>
+    </w:p>
+    <w:p>
+      <w:pPr>
+        <w:pStyle w:val="ListParagraph"/>
+        <w:numPr>
+          <w:ilvl w:val="0"/>
+          <w:numId w:val="0"/>
+        </w:numPr>
+        <w:ind w:left="540"/>
+      </w:pPr>
+    </w:p>
+    <w:p>
+      <w:r>
+        <w:rPr>
+          <w:noProof/>
+          <w:bdr w:val="single" w:sz="4" w:space="0" w:color="auto"/>
+        </w:rPr>
+        <w:lastRenderedPageBreak/>
+        <w:drawing>
+          <wp:inline distT="0" distB="0" distL="0" distR="0" wp14:anchorId="5F7E43CB" wp14:editId="55CBBE02">
+            <wp:extent cx="6012956" cy="4572000"/>
+            <wp:effectExtent l="0" t="0" r="6985" b="0"/>
+            <wp:docPr id="23" name="Picture 23"/>
             <wp:cNvGraphicFramePr>
               <a:graphicFrameLocks xmlns:a="http://schemas.openxmlformats.org/drawingml/2006/main" noChangeAspect="1"/>
             </wp:cNvGraphicFramePr>
@@ -5429,184 +5564,6 @@
                   <pic:spPr>
                     <a:xfrm>
                       <a:off x="0" y="0"/>
-                      <a:ext cx="10550072" cy="3899920"/>
-                    </a:xfrm>
-                    <a:prstGeom prst="rect">
-                      <a:avLst/>
-                    </a:prstGeom>
-                  </pic:spPr>
-                </pic:pic>
-              </a:graphicData>
-            </a:graphic>
-          </wp:inline>
-        </w:drawing>
-      </w:r>
-      <w:r>
-        <w:t xml:space="preserve"> </w:t>
-      </w:r>
-    </w:p>
-    <w:p/>
-    <w:p>
-      <w:pPr>
-        <w:pStyle w:val="ListParagraph"/>
-        <w:numPr>
-          <w:ilvl w:val="0"/>
-          <w:numId w:val="0"/>
-        </w:numPr>
-        <w:ind w:left="720"/>
-      </w:pPr>
-    </w:p>
-    <w:p>
-      <w:pPr>
-        <w:pStyle w:val="ListParagraph"/>
-        <w:numPr>
-          <w:ilvl w:val="0"/>
-          <w:numId w:val="16"/>
-        </w:numPr>
-      </w:pPr>
-      <w:r>
-        <w:t>Click on ‘</w:t>
-      </w:r>
-      <w:r>
-        <w:rPr>
-          <w:b/>
-        </w:rPr>
-        <w:t>Register</w:t>
-      </w:r>
-      <w:r>
-        <w:t>’ button to get registered to EMIE Portal.</w:t>
-      </w:r>
-    </w:p>
-    <w:p>
-      <w:pPr>
-        <w:pStyle w:val="ListParagraph"/>
-        <w:numPr>
-          <w:ilvl w:val="0"/>
-          <w:numId w:val="16"/>
-        </w:numPr>
-      </w:pPr>
-      <w:r>
-        <w:t xml:space="preserve">In </w:t>
-      </w:r>
-      <w:r>
-        <w:rPr>
-          <w:b/>
-        </w:rPr>
-        <w:t>‘User Email’</w:t>
-      </w:r>
-      <w:r>
-        <w:t xml:space="preserve"> </w:t>
-      </w:r>
-      <w:r>
-        <w:t>text box, type your name, a drop down will be displayed with all matching names with the text you entered.</w:t>
-      </w:r>
-    </w:p>
-    <w:p>
-      <w:pPr>
-        <w:pStyle w:val="ListParagraph"/>
-        <w:numPr>
-          <w:ilvl w:val="0"/>
-          <w:numId w:val="16"/>
-        </w:numPr>
-      </w:pPr>
-      <w:r>
-        <w:t>Select your name from the dropdown.</w:t>
-      </w:r>
-    </w:p>
-    <w:p>
-      <w:pPr>
-        <w:pStyle w:val="ListParagraph"/>
-        <w:numPr>
-          <w:ilvl w:val="0"/>
-          <w:numId w:val="16"/>
-        </w:numPr>
-      </w:pPr>
-      <w:r>
-        <w:t>Select ‘</w:t>
-      </w:r>
-      <w:r>
-        <w:rPr>
-          <w:b/>
-        </w:rPr>
-        <w:t>Role</w:t>
-      </w:r>
-      <w:r>
-        <w:rPr>
-          <w:b/>
-        </w:rPr>
-        <w:t xml:space="preserve">’ </w:t>
-      </w:r>
-      <w:r>
-        <w:t xml:space="preserve">as </w:t>
-      </w:r>
-      <w:r>
-        <w:rPr>
-          <w:b/>
-        </w:rPr>
-        <w:t>‘EMIE Champion’</w:t>
-      </w:r>
-      <w:r>
-        <w:rPr>
-          <w:b/>
-        </w:rPr>
-        <w:t xml:space="preserve"> </w:t>
-      </w:r>
-      <w:r>
-        <w:t>and click</w:t>
-      </w:r>
-      <w:r>
-        <w:rPr>
-          <w:b/>
-        </w:rPr>
-        <w:t xml:space="preserve"> ‘Save’ </w:t>
-      </w:r>
-      <w:r>
-        <w:t>button</w:t>
-      </w:r>
-      <w:r>
-        <w:t>.</w:t>
-      </w:r>
-    </w:p>
-    <w:p>
-      <w:pPr>
-        <w:pStyle w:val="ListParagraph"/>
-        <w:numPr>
-          <w:ilvl w:val="0"/>
-          <w:numId w:val="0"/>
-        </w:numPr>
-        <w:ind w:left="540"/>
-      </w:pPr>
-    </w:p>
-    <w:p>
-      <w:r>
-        <w:rPr>
-          <w:noProof/>
-          <w:bdr w:val="single" w:sz="4" w:space="0" w:color="auto"/>
-        </w:rPr>
-        <w:drawing>
-          <wp:inline distT="0" distB="0" distL="0" distR="0" wp14:anchorId="5F7E43CB" wp14:editId="55CBBE02">
-            <wp:extent cx="6012956" cy="4572000"/>
-            <wp:effectExtent l="0" t="0" r="6985" b="0"/>
-            <wp:docPr id="23" name="Picture 23"/>
-            <wp:cNvGraphicFramePr>
-              <a:graphicFrameLocks xmlns:a="http://schemas.openxmlformats.org/drawingml/2006/main" noChangeAspect="1"/>
-            </wp:cNvGraphicFramePr>
-            <a:graphic xmlns:a="http://schemas.openxmlformats.org/drawingml/2006/main">
-              <a:graphicData uri="http://schemas.openxmlformats.org/drawingml/2006/picture">
-                <pic:pic xmlns:pic="http://schemas.openxmlformats.org/drawingml/2006/picture">
-                  <pic:nvPicPr>
-                    <pic:cNvPr id="1" name=""/>
-                    <pic:cNvPicPr/>
-                  </pic:nvPicPr>
-                  <pic:blipFill>
-                    <a:blip r:embed="rId37"/>
-                    <a:stretch>
-                      <a:fillRect/>
-                    </a:stretch>
-                  </pic:blipFill>
-                  <pic:spPr>
-                    <a:xfrm>
-                      <a:off x="0" y="0"/>
                       <a:ext cx="6038032" cy="4591066"/>
                     </a:xfrm>
                     <a:prstGeom prst="rect">
@@ -5666,7 +5623,7 @@
       <w:r>
         <w:t xml:space="preserve"> (e.g. </w:t>
       </w:r>
-      <w:hyperlink r:id="rId38" w:anchor="/EMIEAdminConsole" w:history="1">
+      <w:hyperlink r:id="rId37" w:anchor="/EMIEAdminConsole" w:history="1">
         <w:r>
           <w:rPr>
             <w:rStyle w:val="Hyperlink"/>
@@ -5725,8 +5682,6 @@
       <w:r>
         <w:t>r</w:t>
       </w:r>
-      <w:bookmarkStart w:id="14" w:name="_GoBack"/>
-      <w:bookmarkEnd w:id="14"/>
       <w:r>
         <w:t xml:space="preserve"> first use.</w:t>
       </w:r>
@@ -5779,7 +5734,7 @@
                     </pic:cNvPicPr>
                   </pic:nvPicPr>
                   <pic:blipFill>
-                    <a:blip r:embed="rId39">
+                    <a:blip r:embed="rId38">
                       <a:extLst>
                         <a:ext uri="{28A0092B-C50C-407E-A947-70E740481C1C}">
                           <a14:useLocalDpi xmlns:a14="http://schemas.microsoft.com/office/drawing/2010/main" val="0"/>
@@ -5918,7 +5873,7 @@
                     </pic:cNvPicPr>
                   </pic:nvPicPr>
                   <pic:blipFill>
-                    <a:blip r:embed="rId40">
+                    <a:blip r:embed="rId39">
                       <a:extLst>
                         <a:ext uri="{28A0092B-C50C-407E-A947-70E740481C1C}">
                           <a14:useLocalDpi xmlns:a14="http://schemas.microsoft.com/office/drawing/2010/main" val="0"/>
@@ -5955,14 +5910,14 @@
       <w:pPr>
         <w:pStyle w:val="Heading1"/>
       </w:pPr>
-      <w:bookmarkStart w:id="15" w:name="_Toc460944357"/>
+      <w:bookmarkStart w:id="14" w:name="_Toc460944357"/>
       <w:r>
         <w:t>Register Scheduler Service</w:t>
       </w:r>
       <w:r>
         <w:t xml:space="preserve"> (Used for Production EMIE List changes)</w:t>
       </w:r>
-      <w:bookmarkEnd w:id="15"/>
+      <w:bookmarkEnd w:id="14"/>
     </w:p>
     <w:p>
       <w:pPr>
@@ -6036,10 +5991,31 @@
         <w:t xml:space="preserve">bin and Logs folder </w:t>
       </w:r>
       <w:r>
-        <w:t xml:space="preserve">of Service </w:t>
-      </w:r>
-      <w:r>
-        <w:t>to server at any location</w:t>
+        <w:t>f</w:t>
+      </w:r>
+      <w:r>
+        <w:t>or</w:t>
+      </w:r>
+      <w:r>
+        <w:t xml:space="preserve"> Service </w:t>
+      </w:r>
+      <w:r>
+        <w:t xml:space="preserve">from </w:t>
+      </w:r>
+      <w:r>
+        <w:rPr>
+          <w:color w:val="002060"/>
+        </w:rPr>
+        <w:t>../ EMIEWebPortal.SchedulerService\EMIEWebPortal.SchedulerService</w:t>
+      </w:r>
+      <w:r>
+        <w:t xml:space="preserve"> </w:t>
+      </w:r>
+      <w:r>
+        <w:t xml:space="preserve">to </w:t>
+      </w:r>
+      <w:r>
+        <w:t>the designated directory for the service</w:t>
       </w:r>
       <w:r>
         <w:t>.</w:t>
@@ -6216,14 +6192,14 @@
           <w:caps/>
         </w:rPr>
       </w:pPr>
-      <w:bookmarkStart w:id="16" w:name="_Define_and_configure"/>
-      <w:bookmarkStart w:id="17" w:name="_Participant_Community"/>
-      <w:bookmarkStart w:id="18" w:name="_Surveys"/>
-      <w:bookmarkStart w:id="19" w:name="_General_Program_Assistance"/>
+      <w:bookmarkStart w:id="15" w:name="_Define_and_configure"/>
+      <w:bookmarkStart w:id="16" w:name="_Participant_Community"/>
+      <w:bookmarkStart w:id="17" w:name="_Surveys"/>
+      <w:bookmarkStart w:id="18" w:name="_General_Program_Assistance"/>
+      <w:bookmarkEnd w:id="15"/>
       <w:bookmarkEnd w:id="16"/>
       <w:bookmarkEnd w:id="17"/>
       <w:bookmarkEnd w:id="18"/>
-      <w:bookmarkEnd w:id="19"/>
       <w:r>
         <w:rPr>
           <w:caps/>
@@ -6257,7 +6233,7 @@
       </w:r>
     </w:p>
     <w:sectPr>
-      <w:footerReference w:type="first" r:id="rId41"/>
+      <w:footerReference w:type="first" r:id="rId40"/>
       <w:pgSz w:w="12240" w:h="15840"/>
       <w:pgMar w:top="720" w:right="720" w:bottom="720" w:left="720" w:header="576" w:footer="144" w:gutter="0"/>
       <w:cols w:space="720"/>
@@ -6266,36 +6242,6 @@
     </w:sectPr>
   </w:body>
 </w:document>
-</file>
-
-<file path=word/comments.xml><?xml version="1.0" encoding="utf-8"?>
-<w:comments xmlns:wpc="http://schemas.microsoft.com/office/word/2010/wordprocessingCanvas" xmlns:cx="http://schemas.microsoft.com/office/drawing/2014/chartex" xmlns:cx1="http://schemas.microsoft.com/office/drawing/2015/9/8/chartex" xmlns:cx2="http://schemas.microsoft.com/office/drawing/2015/10/21/chartex" xmlns:mc="http://schemas.openxmlformats.org/markup-compatibility/2006" xmlns:o="urn:schemas-microsoft-com:office:office" xmlns:r="http://schemas.openxmlformats.org/officeDocument/2006/relationships" xmlns:m="http://schemas.openxmlformats.org/officeDocument/2006/math" xmlns:v="urn:schemas-microsoft-com:vml" xmlns:wp14="http://schemas.microsoft.com/office/word/2010/wordprocessingDrawing" xmlns:wp="http://schemas.openxmlformats.org/drawingml/2006/wordprocessingDrawing" xmlns:w10="urn:schemas-microsoft-com:office:word" xmlns:w="http://schemas.openxmlformats.org/wordprocessingml/2006/main" xmlns:w14="http://schemas.microsoft.com/office/word/2010/wordml" xmlns:w15="http://schemas.microsoft.com/office/word/2012/wordml" xmlns:w16se="http://schemas.microsoft.com/office/word/2015/wordml/symex" xmlns:wpg="http://schemas.microsoft.com/office/word/2010/wordprocessingGroup" xmlns:wpi="http://schemas.microsoft.com/office/word/2010/wordprocessingInk" xmlns:wne="http://schemas.microsoft.com/office/word/2006/wordml" xmlns:wps="http://schemas.microsoft.com/office/word/2010/wordprocessingShape" mc:Ignorable="w14 w15 w16se wp14">
-  <w:comment w:id="0" w:author="Samesh Singh" w:date="2016-01-12T17:09:00Z" w:initials="SS">
-    <w:p>
-      <w:pPr>
-        <w:pStyle w:val="CommentText"/>
-      </w:pPr>
-      <w:r>
-        <w:t xml:space="preserve">TAPOPS: </w:t>
-      </w:r>
-      <w:r>
-        <w:rPr>
-          <w:rStyle w:val="CommentReference"/>
-        </w:rPr>
-        <w:annotationRef/>
-      </w:r>
-      <w:r>
-        <w:t>Update prior to publishing</w:t>
-      </w:r>
-    </w:p>
-  </w:comment>
-</w:comments>
-</file>
-
-<file path=word/commentsExtended.xml><?xml version="1.0" encoding="utf-8"?>
-<w15:commentsEx xmlns:wpc="http://schemas.microsoft.com/office/word/2010/wordprocessingCanvas" xmlns:cx="http://schemas.microsoft.com/office/drawing/2014/chartex" xmlns:cx1="http://schemas.microsoft.com/office/drawing/2015/9/8/chartex" xmlns:cx2="http://schemas.microsoft.com/office/drawing/2015/10/21/chartex" xmlns:mc="http://schemas.openxmlformats.org/markup-compatibility/2006" xmlns:o="urn:schemas-microsoft-com:office:office" xmlns:r="http://schemas.openxmlformats.org/officeDocument/2006/relationships" xmlns:m="http://schemas.openxmlformats.org/officeDocument/2006/math" xmlns:v="urn:schemas-microsoft-com:vml" xmlns:wp14="http://schemas.microsoft.com/office/word/2010/wordprocessingDrawing" xmlns:wp="http://schemas.openxmlformats.org/drawingml/2006/wordprocessingDrawing" xmlns:w10="urn:schemas-microsoft-com:office:word" xmlns:w="http://schemas.openxmlformats.org/wordprocessingml/2006/main" xmlns:w14="http://schemas.microsoft.com/office/word/2010/wordml" xmlns:w15="http://schemas.microsoft.com/office/word/2012/wordml" xmlns:w16se="http://schemas.microsoft.com/office/word/2015/wordml/symex" xmlns:wpg="http://schemas.microsoft.com/office/word/2010/wordprocessingGroup" xmlns:wpi="http://schemas.microsoft.com/office/word/2010/wordprocessingInk" xmlns:wne="http://schemas.microsoft.com/office/word/2006/wordml" xmlns:wps="http://schemas.microsoft.com/office/word/2010/wordprocessingShape" mc:Ignorable="w14 w15 w16se wp14">
-  <w15:commentEx w15:paraId="6AFE16E3" w15:done="0"/>
-</w15:commentsEx>
 </file>
 
 <file path=word/endnotes.xml><?xml version="1.0" encoding="utf-8"?>
@@ -6581,7 +6527,7 @@
             <w:rPr>
               <w:noProof/>
             </w:rPr>
-            <w:t>12</w:t>
+            <w:t>16</w:t>
           </w:r>
           <w:r>
             <w:rPr>
@@ -9075,14 +9021,6 @@
   </w:num>
   <w:numIdMacAtCleanup w:val="17"/>
 </w:numbering>
-</file>
-
-<file path=word/people.xml><?xml version="1.0" encoding="utf-8"?>
-<w15:people xmlns:wpc="http://schemas.microsoft.com/office/word/2010/wordprocessingCanvas" xmlns:cx="http://schemas.microsoft.com/office/drawing/2014/chartex" xmlns:cx1="http://schemas.microsoft.com/office/drawing/2015/9/8/chartex" xmlns:cx2="http://schemas.microsoft.com/office/drawing/2015/10/21/chartex" xmlns:mc="http://schemas.openxmlformats.org/markup-compatibility/2006" xmlns:o="urn:schemas-microsoft-com:office:office" xmlns:r="http://schemas.openxmlformats.org/officeDocument/2006/relationships" xmlns:m="http://schemas.openxmlformats.org/officeDocument/2006/math" xmlns:v="urn:schemas-microsoft-com:vml" xmlns:wp14="http://schemas.microsoft.com/office/word/2010/wordprocessingDrawing" xmlns:wp="http://schemas.openxmlformats.org/drawingml/2006/wordprocessingDrawing" xmlns:w10="urn:schemas-microsoft-com:office:word" xmlns:w="http://schemas.openxmlformats.org/wordprocessingml/2006/main" xmlns:w14="http://schemas.microsoft.com/office/word/2010/wordml" xmlns:w15="http://schemas.microsoft.com/office/word/2012/wordml" xmlns:w16se="http://schemas.microsoft.com/office/word/2015/wordml/symex" xmlns:wpg="http://schemas.microsoft.com/office/word/2010/wordprocessingGroup" xmlns:wpi="http://schemas.microsoft.com/office/word/2010/wordprocessingInk" xmlns:wne="http://schemas.microsoft.com/office/word/2006/wordml" xmlns:wps="http://schemas.microsoft.com/office/word/2010/wordprocessingShape" mc:Ignorable="w14 w15 w16se wp14">
-  <w15:person w15:author="Samesh Singh">
-    <w15:presenceInfo w15:providerId="AD" w15:userId="S-1-5-21-2127521184-1604012920-1887927527-9490915"/>
-  </w15:person>
-</w15:people>
 </file>
 
 <file path=word/styles.xml><?xml version="1.0" encoding="utf-8"?>
@@ -11045,6 +10983,7 @@
   </w:compat>
   <w:rsids>
     <w:rsidRoot w:val="00B73676"/>
+    <w:rsid w:val="00126156"/>
     <w:rsid w:val="006D7E6A"/>
     <w:rsid w:val="00700E06"/>
     <w:rsid w:val="007C0698"/>
@@ -11849,6 +11788,21 @@
 </file>
 
 <file path=customXml/item1.xml><?xml version="1.0" encoding="utf-8"?>
+<?mso-contentType ?>
+<FormTemplates xmlns="http://schemas.microsoft.com/sharepoint/v3/contenttype/forms">
+  <Display>DocumentLibraryForm</Display>
+  <Edit>DocumentLibraryForm</Edit>
+  <New>DocumentLibraryForm</New>
+</FormTemplates>
+</file>
+
+<file path=customXml/item2.xml><?xml version="1.0" encoding="utf-8"?>
+<p:properties xmlns:p="http://schemas.microsoft.com/office/2006/metadata/properties" xmlns:xsi="http://www.w3.org/2001/XMLSchema-instance" xmlns:pc="http://schemas.microsoft.com/office/infopath/2007/PartnerControls">
+  <documentManagement/>
+</p:properties>
+</file>
+
+<file path=customXml/item3.xml><?xml version="1.0" encoding="utf-8"?>
 <ct:contentTypeSchema xmlns:ct="http://schemas.microsoft.com/office/2006/metadata/contentType" xmlns:ma="http://schemas.microsoft.com/office/2006/metadata/properties/metaAttributes" ct:_="" ma:_="" ma:contentTypeName="Document" ma:contentTypeID="0x0101006A4811DB96ECB94490693EF931B14EB4" ma:contentTypeVersion="3" ma:contentTypeDescription="Create a new document." ma:contentTypeScope="" ma:versionID="71769c92ea05a6599035b01e642a594f">
   <xsd:schema xmlns:xsd="http://www.w3.org/2001/XMLSchema" xmlns:xs="http://www.w3.org/2001/XMLSchema" xmlns:p="http://schemas.microsoft.com/office/2006/metadata/properties" xmlns:ns2="dab06292-183b-421f-a599-96d725f473c5" xmlns:ns3="dd76336f-1119-4eab-9fcd-def30ff82d08" targetNamespace="http://schemas.microsoft.com/office/2006/metadata/properties" ma:root="true" ma:fieldsID="cb098fa1903dfc5abaeec2c63b04af43" ns2:_="" ns3:_="">
     <xsd:import namespace="dab06292-183b-421f-a599-96d725f473c5"/>
@@ -12007,26 +11961,28 @@
 </ct:contentTypeSchema>
 </file>
 
-<file path=customXml/item2.xml><?xml version="1.0" encoding="utf-8"?>
-<p:properties xmlns:p="http://schemas.microsoft.com/office/2006/metadata/properties" xmlns:xsi="http://www.w3.org/2001/XMLSchema-instance" xmlns:pc="http://schemas.microsoft.com/office/infopath/2007/PartnerControls">
-  <documentManagement/>
-</p:properties>
-</file>
-
-<file path=customXml/item3.xml><?xml version="1.0" encoding="utf-8"?>
-<?mso-contentType ?>
-<FormTemplates xmlns="http://schemas.microsoft.com/sharepoint/v3/contenttype/forms">
-  <Display>DocumentLibraryForm</Display>
-  <Edit>DocumentLibraryForm</Edit>
-  <New>DocumentLibraryForm</New>
-</FormTemplates>
-</file>
-
 <file path=customXml/item4.xml><?xml version="1.0" encoding="utf-8"?>
 <b:Sources xmlns:b="http://schemas.openxmlformats.org/officeDocument/2006/bibliography" xmlns="http://schemas.openxmlformats.org/officeDocument/2006/bibliography" SelectedStyle="\APASixthEditionOfficeOnline.xsl" StyleName="APA" Version="6"/>
 </file>
 
 <file path=customXml/itemProps1.xml><?xml version="1.0" encoding="utf-8"?>
+<ds:datastoreItem xmlns:ds="http://schemas.openxmlformats.org/officeDocument/2006/customXml" ds:itemID="{5DBC7980-479C-4EB1-8BA6-00CF17FBD68E}">
+  <ds:schemaRefs>
+    <ds:schemaRef ds:uri="http://schemas.microsoft.com/sharepoint/v3/contenttype/forms"/>
+  </ds:schemaRefs>
+</ds:datastoreItem>
+</file>
+
+<file path=customXml/itemProps2.xml><?xml version="1.0" encoding="utf-8"?>
+<ds:datastoreItem xmlns:ds="http://schemas.openxmlformats.org/officeDocument/2006/customXml" ds:itemID="{250CFCAA-86A7-4219-97CE-F0B84DAA830D}">
+  <ds:schemaRefs>
+    <ds:schemaRef ds:uri="http://schemas.microsoft.com/office/2006/metadata/properties"/>
+    <ds:schemaRef ds:uri="http://schemas.microsoft.com/office/infopath/2007/PartnerControls"/>
+  </ds:schemaRefs>
+</ds:datastoreItem>
+</file>
+
+<file path=customXml/itemProps3.xml><?xml version="1.0" encoding="utf-8"?>
 <ds:datastoreItem xmlns:ds="http://schemas.openxmlformats.org/officeDocument/2006/customXml" ds:itemID="{B4FC0BB2-E96A-4C17-B4D3-FD54A1D43762}">
   <ds:schemaRefs>
     <ds:schemaRef ds:uri="http://schemas.microsoft.com/office/2006/metadata/contentType"/>
@@ -12045,25 +12001,8 @@
 </ds:datastoreItem>
 </file>
 
-<file path=customXml/itemProps2.xml><?xml version="1.0" encoding="utf-8"?>
-<ds:datastoreItem xmlns:ds="http://schemas.openxmlformats.org/officeDocument/2006/customXml" ds:itemID="{250CFCAA-86A7-4219-97CE-F0B84DAA830D}">
-  <ds:schemaRefs>
-    <ds:schemaRef ds:uri="http://schemas.microsoft.com/office/2006/metadata/properties"/>
-    <ds:schemaRef ds:uri="http://schemas.microsoft.com/office/infopath/2007/PartnerControls"/>
-  </ds:schemaRefs>
-</ds:datastoreItem>
-</file>
-
-<file path=customXml/itemProps3.xml><?xml version="1.0" encoding="utf-8"?>
-<ds:datastoreItem xmlns:ds="http://schemas.openxmlformats.org/officeDocument/2006/customXml" ds:itemID="{5DBC7980-479C-4EB1-8BA6-00CF17FBD68E}">
-  <ds:schemaRefs>
-    <ds:schemaRef ds:uri="http://schemas.microsoft.com/sharepoint/v3/contenttype/forms"/>
-  </ds:schemaRefs>
-</ds:datastoreItem>
-</file>
-
 <file path=customXml/itemProps4.xml><?xml version="1.0" encoding="utf-8"?>
-<ds:datastoreItem xmlns:ds="http://schemas.openxmlformats.org/officeDocument/2006/customXml" ds:itemID="{58554AAD-00ED-4439-BC43-8D13E9B15003}">
+<ds:datastoreItem xmlns:ds="http://schemas.openxmlformats.org/officeDocument/2006/customXml" ds:itemID="{7D1DD2AA-E0A6-40ED-AFB9-0F0ACA2FEBE4}">
   <ds:schemaRefs>
     <ds:schemaRef ds:uri="http://schemas.openxmlformats.org/officeDocument/2006/bibliography"/>
   </ds:schemaRefs>

</xml_diff>

<commit_message>
Updating name of tool
</commit_message>
<xml_diff>
--- a/Help/EMIE Deployment Guide.docx
+++ b/Help/EMIE Deployment Guide.docx
@@ -1,6 +1,6 @@
 
 <file path=word/document.xml><?xml version="1.0" encoding="utf-8"?>
-<w:document xmlns:wpc="http://schemas.microsoft.com/office/word/2010/wordprocessingCanvas" xmlns:cx="http://schemas.microsoft.com/office/drawing/2014/chartex" xmlns:cx1="http://schemas.microsoft.com/office/drawing/2015/9/8/chartex" xmlns:cx2="http://schemas.microsoft.com/office/drawing/2015/10/21/chartex" xmlns:mc="http://schemas.openxmlformats.org/markup-compatibility/2006" xmlns:o="urn:schemas-microsoft-com:office:office" xmlns:r="http://schemas.openxmlformats.org/officeDocument/2006/relationships" xmlns:m="http://schemas.openxmlformats.org/officeDocument/2006/math" xmlns:v="urn:schemas-microsoft-com:vml" xmlns:wp14="http://schemas.microsoft.com/office/word/2010/wordprocessingDrawing" xmlns:wp="http://schemas.openxmlformats.org/drawingml/2006/wordprocessingDrawing" xmlns:w10="urn:schemas-microsoft-com:office:word" xmlns:w="http://schemas.openxmlformats.org/wordprocessingml/2006/main" xmlns:w14="http://schemas.microsoft.com/office/word/2010/wordml" xmlns:w15="http://schemas.microsoft.com/office/word/2012/wordml" xmlns:w16se="http://schemas.microsoft.com/office/word/2015/wordml/symex" xmlns:wpg="http://schemas.microsoft.com/office/word/2010/wordprocessingGroup" xmlns:wpi="http://schemas.microsoft.com/office/word/2010/wordprocessingInk" xmlns:wne="http://schemas.microsoft.com/office/word/2006/wordml" xmlns:wps="http://schemas.microsoft.com/office/word/2010/wordprocessingShape" mc:Ignorable="w14 w15 w16se wp14">
+<w:document xmlns:wpc="http://schemas.microsoft.com/office/word/2010/wordprocessingCanvas" xmlns:cx="http://schemas.microsoft.com/office/drawing/2014/chartex" xmlns:cx1="http://schemas.microsoft.com/office/drawing/2015/9/8/chartex" xmlns:cx2="http://schemas.microsoft.com/office/drawing/2015/10/21/chartex" xmlns:cx3="http://schemas.microsoft.com/office/drawing/2016/5/9/chartex" xmlns:cx4="http://schemas.microsoft.com/office/drawing/2016/5/10/chartex" xmlns:cx5="http://schemas.microsoft.com/office/drawing/2016/5/11/chartex" xmlns:mc="http://schemas.openxmlformats.org/markup-compatibility/2006" xmlns:o="urn:schemas-microsoft-com:office:office" xmlns:r="http://schemas.openxmlformats.org/officeDocument/2006/relationships" xmlns:m="http://schemas.openxmlformats.org/officeDocument/2006/math" xmlns:v="urn:schemas-microsoft-com:vml" xmlns:wp14="http://schemas.microsoft.com/office/word/2010/wordprocessingDrawing" xmlns:wp="http://schemas.openxmlformats.org/drawingml/2006/wordprocessingDrawing" xmlns:w10="urn:schemas-microsoft-com:office:word" xmlns:w="http://schemas.openxmlformats.org/wordprocessingml/2006/main" xmlns:w14="http://schemas.microsoft.com/office/word/2010/wordml" xmlns:w15="http://schemas.microsoft.com/office/word/2012/wordml" xmlns:w16se="http://schemas.microsoft.com/office/word/2015/wordml/symex" xmlns:wpg="http://schemas.microsoft.com/office/word/2010/wordprocessingGroup" xmlns:wpi="http://schemas.microsoft.com/office/word/2010/wordprocessingInk" xmlns:wne="http://schemas.microsoft.com/office/word/2006/wordml" xmlns:wps="http://schemas.microsoft.com/office/word/2010/wordprocessingShape" mc:Ignorable="w14 w15 w16se wp14">
   <w:body>
     <w:p>
       <w:pPr>
@@ -367,7 +367,7 @@
                         <a14:shadowObscured xmlns:a14="http://schemas.microsoft.com/office/drawing/2010/main"/>
                       </a:ext>
                       <a:ext uri="{FAA26D3D-D897-4be2-8F04-BA451C77F1D7}">
-                        <ma14:placeholderFlag xmlns:a14="http://schemas.microsoft.com/office/drawing/2010/main" xmlns:ma14="http://schemas.microsoft.com/office/mac/drawingml/2011/main" xmlns:w="http://schemas.openxmlformats.org/wordprocessingml/2006/main" xmlns:w10="urn:schemas-microsoft-com:office:word" xmlns:v="urn:schemas-microsoft-com:vml" xmlns:o="urn:schemas-microsoft-com:office:office" xmlns:mv="urn:schemas-microsoft-com:mac:vml" xmlns:mo="http://schemas.microsoft.com/office/mac/office/2008/main" xmlns="" xmlns:arto="http://schemas.microsoft.com/office/word/2006/arto"/>
+                        <ma14:placeholderFlag xmlns:arto="http://schemas.microsoft.com/office/word/2006/arto" xmlns="" xmlns:mo="http://schemas.microsoft.com/office/mac/office/2008/main" xmlns:mv="urn:schemas-microsoft-com:mac:vml" xmlns:o="urn:schemas-microsoft-com:office:office" xmlns:v="urn:schemas-microsoft-com:vml" xmlns:w10="urn:schemas-microsoft-com:office:word" xmlns:w="http://schemas.openxmlformats.org/wordprocessingml/2006/main" xmlns:ma14="http://schemas.microsoft.com/office/mac/drawingml/2011/main" xmlns:a14="http://schemas.microsoft.com/office/drawing/2010/main"/>
                       </a:ext>
                     </a:extLst>
                   </pic:spPr>
@@ -458,8 +458,6 @@
       <w:pPr>
         <w:pStyle w:val="Intro"/>
       </w:pPr>
-      <w:bookmarkStart w:id="0" w:name="_GoBack"/>
-      <w:bookmarkEnd w:id="0"/>
       <w:r>
         <w:rPr>
           <w:b/>
@@ -1514,12 +1512,12 @@
       <w:pPr>
         <w:pStyle w:val="Heading1"/>
       </w:pPr>
-      <w:bookmarkStart w:id="1" w:name="_Toc460944348"/>
+      <w:bookmarkStart w:id="0" w:name="_Toc460944348"/>
       <w:r>
         <w:lastRenderedPageBreak/>
         <w:t>Overview</w:t>
       </w:r>
-      <w:bookmarkEnd w:id="1"/>
+      <w:bookmarkEnd w:id="0"/>
     </w:p>
     <w:p>
       <w:pPr>
@@ -1769,11 +1767,11 @@
       <w:pPr>
         <w:pStyle w:val="Heading1"/>
       </w:pPr>
-      <w:bookmarkStart w:id="2" w:name="_Toc460944349"/>
+      <w:bookmarkStart w:id="1" w:name="_Toc460944349"/>
       <w:r>
         <w:t>EMIE Self Service Portal</w:t>
       </w:r>
-      <w:bookmarkEnd w:id="2"/>
+      <w:bookmarkEnd w:id="1"/>
     </w:p>
     <w:p>
       <w:r>
@@ -1801,18 +1799,18 @@
           <w:szCs w:val="32"/>
         </w:rPr>
       </w:pPr>
-      <w:bookmarkStart w:id="3" w:name="_Education_Series"/>
+      <w:bookmarkStart w:id="2" w:name="_Education_Series"/>
+      <w:bookmarkEnd w:id="2"/>
+    </w:p>
+    <w:p>
+      <w:pPr>
+        <w:pStyle w:val="Heading1"/>
+      </w:pPr>
+      <w:bookmarkStart w:id="3" w:name="_Toc460944350"/>
+      <w:r>
+        <w:t>Required Hardware</w:t>
+      </w:r>
       <w:bookmarkEnd w:id="3"/>
-    </w:p>
-    <w:p>
-      <w:pPr>
-        <w:pStyle w:val="Heading1"/>
-      </w:pPr>
-      <w:bookmarkStart w:id="4" w:name="_Toc460944350"/>
-      <w:r>
-        <w:t>Required Hardware</w:t>
-      </w:r>
-      <w:bookmarkEnd w:id="4"/>
     </w:p>
     <w:p>
       <w:r>
@@ -2027,13 +2025,13 @@
       <w:pPr>
         <w:pStyle w:val="Heading1"/>
       </w:pPr>
-      <w:bookmarkStart w:id="5" w:name="_Scenario_Validation"/>
-      <w:bookmarkStart w:id="6" w:name="_Toc460944351"/>
+      <w:bookmarkStart w:id="4" w:name="_Scenario_Validation"/>
+      <w:bookmarkStart w:id="5" w:name="_Toc460944351"/>
+      <w:bookmarkEnd w:id="4"/>
+      <w:r>
+        <w:t>Required Software</w:t>
+      </w:r>
       <w:bookmarkEnd w:id="5"/>
-      <w:r>
-        <w:t>Required Software</w:t>
-      </w:r>
-      <w:bookmarkEnd w:id="6"/>
     </w:p>
     <w:p>
       <w:r>
@@ -2301,8 +2299,8 @@
           <w:szCs w:val="32"/>
         </w:rPr>
       </w:pPr>
-      <w:bookmarkStart w:id="7" w:name="_Bug_Submission"/>
-      <w:bookmarkEnd w:id="7"/>
+      <w:bookmarkStart w:id="6" w:name="_Bug_Submission"/>
+      <w:bookmarkEnd w:id="6"/>
       <w:r>
         <w:br w:type="page"/>
       </w:r>
@@ -2311,18 +2309,23 @@
       <w:pPr>
         <w:pStyle w:val="Heading1"/>
       </w:pPr>
-      <w:bookmarkStart w:id="8" w:name="_Toc460944352"/>
+      <w:bookmarkStart w:id="7" w:name="_Toc460944352"/>
       <w:r>
         <w:lastRenderedPageBreak/>
         <w:t xml:space="preserve">Creating </w:t>
       </w:r>
-      <w:r>
-        <w:t xml:space="preserve">AppPool and </w:t>
+      <w:proofErr w:type="spellStart"/>
+      <w:r>
+        <w:t>AppPool</w:t>
+      </w:r>
+      <w:proofErr w:type="spellEnd"/>
+      <w:r>
+        <w:t xml:space="preserve"> and </w:t>
       </w:r>
       <w:r>
         <w:t>EMIE Web Site in IIS</w:t>
       </w:r>
-      <w:bookmarkEnd w:id="8"/>
+      <w:bookmarkEnd w:id="7"/>
     </w:p>
     <w:p>
       <w:pPr>
@@ -2357,7 +2360,23 @@
           <w:rFonts w:ascii="Segoe UI" w:hAnsi="Segoe UI" w:cs="Segoe UI"/>
           <w:szCs w:val="17"/>
         </w:rPr>
-        <w:t xml:space="preserve">The code base has been put into git hub repository at </w:t>
+        <w:t xml:space="preserve">The code base has been put into </w:t>
+      </w:r>
+      <w:proofErr w:type="spellStart"/>
+      <w:r>
+        <w:rPr>
+          <w:rFonts w:ascii="Segoe UI" w:hAnsi="Segoe UI" w:cs="Segoe UI"/>
+          <w:szCs w:val="17"/>
+        </w:rPr>
+        <w:t>git</w:t>
+      </w:r>
+      <w:proofErr w:type="spellEnd"/>
+      <w:r>
+        <w:rPr>
+          <w:rFonts w:ascii="Segoe UI" w:hAnsi="Segoe UI" w:cs="Segoe UI"/>
+          <w:szCs w:val="17"/>
+        </w:rPr>
+        <w:t xml:space="preserve"> hub repository at </w:t>
       </w:r>
       <w:hyperlink r:id="rId21" w:history="1">
         <w:r>
@@ -2431,8 +2450,18 @@
           <w:color w:val="002060"/>
           <w:szCs w:val="17"/>
         </w:rPr>
-        <w:t>../EMIEWebPortal</w:t>
-      </w:r>
+        <w:t>../</w:t>
+      </w:r>
+      <w:proofErr w:type="spellStart"/>
+      <w:r>
+        <w:rPr>
+          <w:rFonts w:ascii="Segoe UI" w:hAnsi="Segoe UI" w:cs="Segoe UI"/>
+          <w:color w:val="002060"/>
+          <w:szCs w:val="17"/>
+        </w:rPr>
+        <w:t>EMIEWebPortal</w:t>
+      </w:r>
+      <w:proofErr w:type="spellEnd"/>
       <w:r>
         <w:rPr>
           <w:rFonts w:ascii="Segoe UI" w:hAnsi="Segoe UI" w:cs="Segoe UI"/>
@@ -2686,6 +2715,7 @@
         </w:rPr>
         <w:t xml:space="preserve"> </w:t>
       </w:r>
+      <w:proofErr w:type="spellStart"/>
       <w:r>
         <w:rPr>
           <w:rFonts w:ascii="Segoe UI" w:hAnsi="Segoe UI" w:cs="Segoe UI"/>
@@ -2694,6 +2724,7 @@
         </w:rPr>
         <w:t>EMIEWebAppPool</w:t>
       </w:r>
+      <w:proofErr w:type="spellEnd"/>
       <w:r>
         <w:rPr>
           <w:rFonts w:ascii="Segoe UI" w:hAnsi="Segoe UI" w:cs="Segoe UI"/>
@@ -2925,14 +2956,24 @@
       </w:pPr>
       <w:r>
         <w:lastRenderedPageBreak/>
-        <w:t>Now select the AppPool ‘</w:t>
-      </w:r>
+        <w:t xml:space="preserve">Now select the </w:t>
+      </w:r>
+      <w:proofErr w:type="spellStart"/>
+      <w:r>
+        <w:t>AppPool</w:t>
+      </w:r>
+      <w:proofErr w:type="spellEnd"/>
+      <w:r>
+        <w:t xml:space="preserve"> ‘</w:t>
+      </w:r>
+      <w:proofErr w:type="spellStart"/>
       <w:r>
         <w:rPr>
           <w:b/>
         </w:rPr>
         <w:t>EMIEWebAppPool</w:t>
       </w:r>
+      <w:proofErr w:type="spellEnd"/>
       <w:r>
         <w:t>’ from the list and click on ‘</w:t>
       </w:r>
@@ -2987,12 +3028,14 @@
         </w:rPr>
         <w:t>’</w:t>
       </w:r>
+      <w:proofErr w:type="spellStart"/>
       <w:r>
         <w:rPr>
           <w:b/>
         </w:rPr>
         <w:t>ApplicationPoolIdentity</w:t>
       </w:r>
+      <w:proofErr w:type="spellEnd"/>
       <w:r>
         <w:rPr>
           <w:b/>
@@ -3155,8 +3198,38 @@
         <w:rPr>
           <w:b/>
         </w:rPr>
-        <w:t>IIS AppPool\EMIEWebApp</w:t>
-      </w:r>
+        <w:t xml:space="preserve">IIS </w:t>
+      </w:r>
+      <w:proofErr w:type="spellStart"/>
+      <w:r>
+        <w:rPr>
+          <w:b/>
+        </w:rPr>
+        <w:t>AppPool</w:t>
+      </w:r>
+      <w:proofErr w:type="spellEnd"/>
+      <w:r>
+        <w:rPr>
+          <w:b/>
+        </w:rPr>
+        <w:t>\</w:t>
+      </w:r>
+      <w:proofErr w:type="spellStart"/>
+      <w:r>
+        <w:rPr>
+          <w:b/>
+        </w:rPr>
+        <w:t>EMIEWebApp</w:t>
+      </w:r>
+      <w:r>
+        <w:rPr>
+          <w:b/>
+        </w:rPr>
+        <w:t>Pool</w:t>
+      </w:r>
+      <w:bookmarkStart w:id="8" w:name="_GoBack"/>
+      <w:bookmarkEnd w:id="8"/>
+      <w:proofErr w:type="spellEnd"/>
       <w:r>
         <w:t>’</w:t>
       </w:r>
@@ -3466,11 +3539,25 @@
       <w:r>
         <w:t xml:space="preserve"> box, type a ‘</w:t>
       </w:r>
-      <w:r>
-        <w:rPr>
-          <w:b/>
-        </w:rPr>
-        <w:t>EMIEWebPortal’</w:t>
+      <w:proofErr w:type="spellStart"/>
+      <w:r>
+        <w:rPr>
+          <w:b/>
+        </w:rPr>
+        <w:t>EMIEWeb</w:t>
+      </w:r>
+      <w:r>
+        <w:rPr>
+          <w:b/>
+        </w:rPr>
+        <w:t>App</w:t>
+      </w:r>
+      <w:proofErr w:type="spellEnd"/>
+      <w:r>
+        <w:rPr>
+          <w:b/>
+        </w:rPr>
+        <w:t>’</w:t>
       </w:r>
       <w:r>
         <w:t xml:space="preserve"> for the site</w:t>
@@ -3493,6 +3580,7 @@
       <w:r>
         <w:t>‘</w:t>
       </w:r>
+      <w:proofErr w:type="spellStart"/>
       <w:r>
         <w:rPr>
           <w:rFonts w:ascii="Segoe UI" w:hAnsi="Segoe UI" w:cs="Segoe UI"/>
@@ -3501,6 +3589,7 @@
         </w:rPr>
         <w:t>EMIEWebAppPool</w:t>
       </w:r>
+      <w:proofErr w:type="spellEnd"/>
       <w:r>
         <w:t xml:space="preserve">’ </w:t>
       </w:r>
@@ -3705,12 +3794,14 @@
       <w:r>
         <w:t>ager, expand the local computer and select the website created ‘</w:t>
       </w:r>
+      <w:proofErr w:type="spellStart"/>
       <w:r>
         <w:rPr>
           <w:b/>
         </w:rPr>
         <w:t>EMIEWebApp</w:t>
       </w:r>
+      <w:proofErr w:type="spellEnd"/>
       <w:r>
         <w:t>’ and from ‘</w:t>
       </w:r>
@@ -3969,12 +4060,14 @@
       <w:r>
         <w:t>, and open the ‘</w:t>
       </w:r>
+      <w:proofErr w:type="spellStart"/>
       <w:r>
         <w:rPr>
           <w:b/>
         </w:rPr>
         <w:t>LoBMergedEntities</w:t>
       </w:r>
+      <w:proofErr w:type="spellEnd"/>
       <w:r>
         <w:t xml:space="preserve">’, put your database name against </w:t>
       </w:r>
@@ -4266,7 +4359,21 @@
         <w:rPr>
           <w:b/>
         </w:rPr>
-        <w:t>‘CreateEMIETables.sql’</w:t>
+        <w:t>‘</w:t>
+      </w:r>
+      <w:proofErr w:type="spellStart"/>
+      <w:r>
+        <w:rPr>
+          <w:b/>
+        </w:rPr>
+        <w:t>CreateEMIETables.sql</w:t>
+      </w:r>
+      <w:proofErr w:type="spellEnd"/>
+      <w:r>
+        <w:rPr>
+          <w:b/>
+        </w:rPr>
+        <w:t>’</w:t>
       </w:r>
       <w:r>
         <w:rPr>
@@ -4284,7 +4391,21 @@
         <w:rPr>
           <w:b/>
         </w:rPr>
-        <w:t>Use &lt;DatabaseName Placeholder&gt;</w:t>
+        <w:t>Use &lt;</w:t>
+      </w:r>
+      <w:proofErr w:type="spellStart"/>
+      <w:r>
+        <w:rPr>
+          <w:b/>
+        </w:rPr>
+        <w:t>DatabaseName</w:t>
+      </w:r>
+      <w:proofErr w:type="spellEnd"/>
+      <w:r>
+        <w:rPr>
+          <w:b/>
+        </w:rPr>
+        <w:t xml:space="preserve"> Placeholder&gt;</w:t>
       </w:r>
       <w:r>
         <w:rPr>
@@ -4320,8 +4441,13 @@
         <w:pStyle w:val="Heading1"/>
       </w:pPr>
       <w:bookmarkStart w:id="11" w:name="_Toc460944354"/>
-      <w:r>
-        <w:t>ApplicationPoolIdentity to a SQL Server Login</w:t>
+      <w:proofErr w:type="spellStart"/>
+      <w:r>
+        <w:t>ApplicationPoolIdentity</w:t>
+      </w:r>
+      <w:proofErr w:type="spellEnd"/>
+      <w:r>
+        <w:t xml:space="preserve"> to a SQL Server Login</w:t>
       </w:r>
       <w:bookmarkEnd w:id="11"/>
     </w:p>
@@ -4510,6 +4636,7 @@
         </w:rPr>
         <w:t>&lt;</w:t>
       </w:r>
+      <w:proofErr w:type="spellStart"/>
       <w:r>
         <w:rPr>
           <w:rFonts w:ascii="Segoe UI" w:eastAsia="Times New Roman" w:hAnsi="Segoe UI" w:cs="Segoe UI"/>
@@ -4521,6 +4648,7 @@
         </w:rPr>
         <w:t>AppPoolName</w:t>
       </w:r>
+      <w:proofErr w:type="spellEnd"/>
       <w:r>
         <w:rPr>
           <w:rFonts w:ascii="Segoe UI" w:eastAsia="Times New Roman" w:hAnsi="Segoe UI" w:cs="Segoe UI"/>
@@ -4549,8 +4677,31 @@
           <w:sz w:val="21"/>
           <w:szCs w:val="21"/>
         </w:rPr>
-        <w:t>(IIS AppPool\</w:t>
-      </w:r>
+        <w:t xml:space="preserve">(IIS </w:t>
+      </w:r>
+      <w:proofErr w:type="spellStart"/>
+      <w:r>
+        <w:rPr>
+          <w:rFonts w:ascii="Segoe UI" w:eastAsia="Times New Roman" w:hAnsi="Segoe UI" w:cs="Segoe UI"/>
+          <w:b/>
+          <w:color w:val="333333"/>
+          <w:sz w:val="21"/>
+          <w:szCs w:val="21"/>
+        </w:rPr>
+        <w:t>AppPool</w:t>
+      </w:r>
+      <w:proofErr w:type="spellEnd"/>
+      <w:r>
+        <w:rPr>
+          <w:rFonts w:ascii="Segoe UI" w:eastAsia="Times New Roman" w:hAnsi="Segoe UI" w:cs="Segoe UI"/>
+          <w:b/>
+          <w:color w:val="333333"/>
+          <w:sz w:val="21"/>
+          <w:szCs w:val="21"/>
+        </w:rPr>
+        <w:t>\</w:t>
+      </w:r>
+      <w:proofErr w:type="spellStart"/>
       <w:r>
         <w:rPr>
           <w:rFonts w:ascii="Segoe UI" w:hAnsi="Segoe UI" w:cs="Segoe UI"/>
@@ -4559,6 +4710,7 @@
         </w:rPr>
         <w:t>EMIEWebAppPool</w:t>
       </w:r>
+      <w:proofErr w:type="spellEnd"/>
       <w:r>
         <w:rPr>
           <w:rFonts w:ascii="Segoe UI" w:eastAsia="Times New Roman" w:hAnsi="Segoe UI" w:cs="Segoe UI"/>
@@ -4656,7 +4808,35 @@
         <w:rPr>
           <w:szCs w:val="16"/>
         </w:rPr>
-        <w:t xml:space="preserve"> (If a search is executed, it will resolve to an account with ServerName\AppPool Name and SQL will be unable to resolve the account’s SID since it is virtual)</w:t>
+        <w:t xml:space="preserve"> (If a search is executed, it will resolve to an account with </w:t>
+      </w:r>
+      <w:proofErr w:type="spellStart"/>
+      <w:r>
+        <w:rPr>
+          <w:szCs w:val="16"/>
+        </w:rPr>
+        <w:t>ServerName</w:t>
+      </w:r>
+      <w:proofErr w:type="spellEnd"/>
+      <w:r>
+        <w:rPr>
+          <w:szCs w:val="16"/>
+        </w:rPr>
+        <w:t>\</w:t>
+      </w:r>
+      <w:proofErr w:type="spellStart"/>
+      <w:r>
+        <w:rPr>
+          <w:szCs w:val="16"/>
+        </w:rPr>
+        <w:t>AppPool</w:t>
+      </w:r>
+      <w:proofErr w:type="spellEnd"/>
+      <w:r>
+        <w:rPr>
+          <w:szCs w:val="16"/>
+        </w:rPr>
+        <w:t xml:space="preserve"> Name and SQL will be unable to resolve the account’s SID since it is virtual)</w:t>
       </w:r>
     </w:p>
     <w:p>
@@ -4737,6 +4917,7 @@
         </w:rPr>
         <w:t xml:space="preserve"> you created. From roles select the role as </w:t>
       </w:r>
+      <w:proofErr w:type="spellStart"/>
       <w:r>
         <w:rPr>
           <w:rFonts w:ascii="Segoe UI" w:eastAsia="Times New Roman" w:hAnsi="Segoe UI" w:cs="Segoe UI"/>
@@ -4748,6 +4929,7 @@
         </w:rPr>
         <w:t>db_owner</w:t>
       </w:r>
+      <w:proofErr w:type="spellEnd"/>
       <w:r>
         <w:rPr>
           <w:rFonts w:ascii="Segoe UI" w:eastAsia="Times New Roman" w:hAnsi="Segoe UI" w:cs="Segoe UI"/>
@@ -4972,7 +5154,31 @@
           <w:sz w:val="21"/>
           <w:szCs w:val="21"/>
         </w:rPr>
-        <w:t>Domain\ServerName$</w:t>
+        <w:t>Domain\</w:t>
+      </w:r>
+      <w:proofErr w:type="spellStart"/>
+      <w:r>
+        <w:rPr>
+          <w:rFonts w:ascii="Segoe UI" w:eastAsia="Times New Roman" w:hAnsi="Segoe UI" w:cs="Segoe UI"/>
+          <w:b/>
+          <w:bCs/>
+          <w:color w:val="333333"/>
+          <w:sz w:val="21"/>
+          <w:szCs w:val="21"/>
+        </w:rPr>
+        <w:t>ServerName</w:t>
+      </w:r>
+      <w:proofErr w:type="spellEnd"/>
+      <w:r>
+        <w:rPr>
+          <w:rFonts w:ascii="Segoe UI" w:eastAsia="Times New Roman" w:hAnsi="Segoe UI" w:cs="Segoe UI"/>
+          <w:b/>
+          <w:bCs/>
+          <w:color w:val="333333"/>
+          <w:sz w:val="21"/>
+          <w:szCs w:val="21"/>
+        </w:rPr>
+        <w:t>$</w:t>
       </w:r>
       <w:r>
         <w:rPr>
@@ -5073,6 +5279,7 @@
         </w:rPr>
         <w:t xml:space="preserve"> you created. From roles select the role as </w:t>
       </w:r>
+      <w:proofErr w:type="spellStart"/>
       <w:r>
         <w:rPr>
           <w:rFonts w:ascii="Segoe UI" w:eastAsia="Times New Roman" w:hAnsi="Segoe UI" w:cs="Segoe UI"/>
@@ -5084,6 +5291,7 @@
         </w:rPr>
         <w:t>db_owner</w:t>
       </w:r>
+      <w:proofErr w:type="spellEnd"/>
       <w:r>
         <w:rPr>
           <w:rFonts w:ascii="Segoe UI" w:eastAsia="Times New Roman" w:hAnsi="Segoe UI" w:cs="Segoe UI"/>
@@ -5161,7 +5369,15 @@
       </w:pPr>
       <w:bookmarkStart w:id="12" w:name="_Toc460944355"/>
       <w:r>
-        <w:t>Restart the ApplicationPool and Web Site</w:t>
+        <w:t xml:space="preserve">Restart the </w:t>
+      </w:r>
+      <w:proofErr w:type="spellStart"/>
+      <w:r>
+        <w:t>ApplicationPool</w:t>
+      </w:r>
+      <w:proofErr w:type="spellEnd"/>
+      <w:r>
+        <w:t xml:space="preserve"> and Web Site</w:t>
       </w:r>
       <w:bookmarkEnd w:id="12"/>
     </w:p>
@@ -5244,12 +5460,14 @@
       <w:r>
         <w:t xml:space="preserve"> </w:t>
       </w:r>
+      <w:proofErr w:type="spellStart"/>
       <w:r>
         <w:rPr>
           <w:b/>
         </w:rPr>
         <w:t>ApplicationPool</w:t>
       </w:r>
+      <w:proofErr w:type="spellEnd"/>
       <w:r>
         <w:t xml:space="preserve"> you created</w:t>
       </w:r>
@@ -5650,7 +5868,21 @@
         <w:rPr>
           <w:b/>
         </w:rPr>
-        <w:t>‘EMIEAdmin’</w:t>
+        <w:t>‘</w:t>
+      </w:r>
+      <w:proofErr w:type="spellStart"/>
+      <w:r>
+        <w:rPr>
+          <w:b/>
+        </w:rPr>
+        <w:t>EMIEAdmin</w:t>
+      </w:r>
+      <w:proofErr w:type="spellEnd"/>
+      <w:r>
+        <w:rPr>
+          <w:b/>
+        </w:rPr>
+        <w:t>’</w:t>
       </w:r>
       <w:r>
         <w:rPr>
@@ -5810,12 +6042,14 @@
       <w:r>
         <w:t xml:space="preserve">Open </w:t>
       </w:r>
+      <w:proofErr w:type="spellStart"/>
       <w:r>
         <w:rPr>
           <w:b/>
         </w:rPr>
         <w:t>web.config</w:t>
       </w:r>
+      <w:proofErr w:type="spellEnd"/>
       <w:r>
         <w:t xml:space="preserve"> from the deployment folder in Visual Studio or an XML editor.</w:t>
       </w:r>
@@ -5982,7 +6216,15 @@
         </w:numPr>
       </w:pPr>
       <w:r>
-        <w:t>Copy App_Data,</w:t>
+        <w:t xml:space="preserve">Copy </w:t>
+      </w:r>
+      <w:proofErr w:type="spellStart"/>
+      <w:r>
+        <w:t>App_Data</w:t>
+      </w:r>
+      <w:proofErr w:type="spellEnd"/>
+      <w:r>
+        <w:t>,</w:t>
       </w:r>
       <w:r>
         <w:t xml:space="preserve"> </w:t>
@@ -6006,8 +6248,30 @@
         <w:rPr>
           <w:color w:val="002060"/>
         </w:rPr>
-        <w:t>../ EMIEWebPortal.SchedulerService\EMIEWebPortal.SchedulerService</w:t>
-      </w:r>
+        <w:t xml:space="preserve">../ </w:t>
+      </w:r>
+      <w:proofErr w:type="spellStart"/>
+      <w:r>
+        <w:rPr>
+          <w:color w:val="002060"/>
+        </w:rPr>
+        <w:t>EMIEWebPortal.SchedulerService</w:t>
+      </w:r>
+      <w:proofErr w:type="spellEnd"/>
+      <w:r>
+        <w:rPr>
+          <w:color w:val="002060"/>
+        </w:rPr>
+        <w:t>\</w:t>
+      </w:r>
+      <w:proofErr w:type="spellStart"/>
+      <w:r>
+        <w:rPr>
+          <w:color w:val="002060"/>
+        </w:rPr>
+        <w:t>EMIEWebPortal.SchedulerService</w:t>
+      </w:r>
+      <w:proofErr w:type="spellEnd"/>
       <w:r>
         <w:t xml:space="preserve"> </w:t>
       </w:r>
@@ -6035,6 +6299,7 @@
       <w:r>
         <w:t xml:space="preserve">Run command </w:t>
       </w:r>
+      <w:proofErr w:type="spellStart"/>
       <w:r>
         <w:rPr>
           <w:b/>
@@ -6047,6 +6312,7 @@
         </w:rPr>
         <w:t>nstallutil</w:t>
       </w:r>
+      <w:proofErr w:type="spellEnd"/>
       <w:r>
         <w:t xml:space="preserve"> </w:t>
       </w:r>
@@ -6077,6 +6343,7 @@
       <w:r>
         <w:t xml:space="preserve">". e.g. </w:t>
       </w:r>
+      <w:proofErr w:type="spellStart"/>
       <w:r>
         <w:rPr>
           <w:b/>
@@ -6087,7 +6354,14 @@
         <w:rPr>
           <w:b/>
         </w:rPr>
-        <w:t>nstallutil "C</w:t>
+        <w:t>nstallutil</w:t>
+      </w:r>
+      <w:proofErr w:type="spellEnd"/>
+      <w:r>
+        <w:rPr>
+          <w:b/>
+        </w:rPr>
+        <w:t xml:space="preserve"> "C</w:t>
       </w:r>
       <w:r>
         <w:rPr>
@@ -6131,6 +6405,7 @@
       <w:r>
         <w:t xml:space="preserve"> </w:t>
       </w:r>
+      <w:proofErr w:type="spellStart"/>
       <w:r>
         <w:rPr>
           <w:b/>
@@ -6143,6 +6418,7 @@
         </w:rPr>
         <w:t>ervices.msc</w:t>
       </w:r>
+      <w:proofErr w:type="spellEnd"/>
       <w:r>
         <w:t xml:space="preserve">, </w:t>
       </w:r>
@@ -6156,7 +6432,21 @@
         <w:rPr>
           <w:b/>
         </w:rPr>
-        <w:t>'EMIEScheduler'</w:t>
+        <w:t>'</w:t>
+      </w:r>
+      <w:proofErr w:type="spellStart"/>
+      <w:r>
+        <w:rPr>
+          <w:b/>
+        </w:rPr>
+        <w:t>EMIEScheduler</w:t>
+      </w:r>
+      <w:proofErr w:type="spellEnd"/>
+      <w:r>
+        <w:rPr>
+          <w:b/>
+        </w:rPr>
+        <w:t>'</w:t>
       </w:r>
       <w:r>
         <w:rPr>
@@ -6245,7 +6535,7 @@
 </file>
 
 <file path=word/endnotes.xml><?xml version="1.0" encoding="utf-8"?>
-<w:endnotes xmlns:wpc="http://schemas.microsoft.com/office/word/2010/wordprocessingCanvas" xmlns:cx="http://schemas.microsoft.com/office/drawing/2014/chartex" xmlns:cx1="http://schemas.microsoft.com/office/drawing/2015/9/8/chartex" xmlns:cx2="http://schemas.microsoft.com/office/drawing/2015/10/21/chartex" xmlns:mc="http://schemas.openxmlformats.org/markup-compatibility/2006" xmlns:o="urn:schemas-microsoft-com:office:office" xmlns:r="http://schemas.openxmlformats.org/officeDocument/2006/relationships" xmlns:m="http://schemas.openxmlformats.org/officeDocument/2006/math" xmlns:v="urn:schemas-microsoft-com:vml" xmlns:wp14="http://schemas.microsoft.com/office/word/2010/wordprocessingDrawing" xmlns:wp="http://schemas.openxmlformats.org/drawingml/2006/wordprocessingDrawing" xmlns:w10="urn:schemas-microsoft-com:office:word" xmlns:w="http://schemas.openxmlformats.org/wordprocessingml/2006/main" xmlns:w14="http://schemas.microsoft.com/office/word/2010/wordml" xmlns:w15="http://schemas.microsoft.com/office/word/2012/wordml" xmlns:w16se="http://schemas.microsoft.com/office/word/2015/wordml/symex" xmlns:wpg="http://schemas.microsoft.com/office/word/2010/wordprocessingGroup" xmlns:wpi="http://schemas.microsoft.com/office/word/2010/wordprocessingInk" xmlns:wne="http://schemas.microsoft.com/office/word/2006/wordml" xmlns:wps="http://schemas.microsoft.com/office/word/2010/wordprocessingShape" mc:Ignorable="w14 w15 w16se wp14">
+<w:endnotes xmlns:wpc="http://schemas.microsoft.com/office/word/2010/wordprocessingCanvas" xmlns:cx="http://schemas.microsoft.com/office/drawing/2014/chartex" xmlns:cx1="http://schemas.microsoft.com/office/drawing/2015/9/8/chartex" xmlns:cx2="http://schemas.microsoft.com/office/drawing/2015/10/21/chartex" xmlns:cx3="http://schemas.microsoft.com/office/drawing/2016/5/9/chartex" xmlns:cx4="http://schemas.microsoft.com/office/drawing/2016/5/10/chartex" xmlns:cx5="http://schemas.microsoft.com/office/drawing/2016/5/11/chartex" xmlns:mc="http://schemas.openxmlformats.org/markup-compatibility/2006" xmlns:o="urn:schemas-microsoft-com:office:office" xmlns:r="http://schemas.openxmlformats.org/officeDocument/2006/relationships" xmlns:m="http://schemas.openxmlformats.org/officeDocument/2006/math" xmlns:v="urn:schemas-microsoft-com:vml" xmlns:wp14="http://schemas.microsoft.com/office/word/2010/wordprocessingDrawing" xmlns:wp="http://schemas.openxmlformats.org/drawingml/2006/wordprocessingDrawing" xmlns:w10="urn:schemas-microsoft-com:office:word" xmlns:w="http://schemas.openxmlformats.org/wordprocessingml/2006/main" xmlns:w14="http://schemas.microsoft.com/office/word/2010/wordml" xmlns:w15="http://schemas.microsoft.com/office/word/2012/wordml" xmlns:w16se="http://schemas.microsoft.com/office/word/2015/wordml/symex" xmlns:wpg="http://schemas.microsoft.com/office/word/2010/wordprocessingGroup" xmlns:wpi="http://schemas.microsoft.com/office/word/2010/wordprocessingInk" xmlns:wne="http://schemas.microsoft.com/office/word/2006/wordml" xmlns:wps="http://schemas.microsoft.com/office/word/2010/wordprocessingShape" mc:Ignorable="w14 w15 w16se wp14">
   <w:endnote w:type="separator" w:id="-1">
     <w:p>
       <w:r>
@@ -6266,7 +6556,7 @@
 </file>
 
 <file path=word/footer1.xml><?xml version="1.0" encoding="utf-8"?>
-<w:ftr xmlns:wpc="http://schemas.microsoft.com/office/word/2010/wordprocessingCanvas" xmlns:cx="http://schemas.microsoft.com/office/drawing/2014/chartex" xmlns:cx1="http://schemas.microsoft.com/office/drawing/2015/9/8/chartex" xmlns:cx2="http://schemas.microsoft.com/office/drawing/2015/10/21/chartex" xmlns:mc="http://schemas.openxmlformats.org/markup-compatibility/2006" xmlns:o="urn:schemas-microsoft-com:office:office" xmlns:r="http://schemas.openxmlformats.org/officeDocument/2006/relationships" xmlns:m="http://schemas.openxmlformats.org/officeDocument/2006/math" xmlns:v="urn:schemas-microsoft-com:vml" xmlns:wp14="http://schemas.microsoft.com/office/word/2010/wordprocessingDrawing" xmlns:wp="http://schemas.openxmlformats.org/drawingml/2006/wordprocessingDrawing" xmlns:w10="urn:schemas-microsoft-com:office:word" xmlns:w="http://schemas.openxmlformats.org/wordprocessingml/2006/main" xmlns:w14="http://schemas.microsoft.com/office/word/2010/wordml" xmlns:w15="http://schemas.microsoft.com/office/word/2012/wordml" xmlns:w16se="http://schemas.microsoft.com/office/word/2015/wordml/symex" xmlns:wpg="http://schemas.microsoft.com/office/word/2010/wordprocessingGroup" xmlns:wpi="http://schemas.microsoft.com/office/word/2010/wordprocessingInk" xmlns:wne="http://schemas.microsoft.com/office/word/2006/wordml" xmlns:wps="http://schemas.microsoft.com/office/word/2010/wordprocessingShape" mc:Ignorable="w14 w15 w16se wp14">
+<w:ftr xmlns:wpc="http://schemas.microsoft.com/office/word/2010/wordprocessingCanvas" xmlns:cx="http://schemas.microsoft.com/office/drawing/2014/chartex" xmlns:cx1="http://schemas.microsoft.com/office/drawing/2015/9/8/chartex" xmlns:cx2="http://schemas.microsoft.com/office/drawing/2015/10/21/chartex" xmlns:cx3="http://schemas.microsoft.com/office/drawing/2016/5/9/chartex" xmlns:cx4="http://schemas.microsoft.com/office/drawing/2016/5/10/chartex" xmlns:cx5="http://schemas.microsoft.com/office/drawing/2016/5/11/chartex" xmlns:mc="http://schemas.openxmlformats.org/markup-compatibility/2006" xmlns:o="urn:schemas-microsoft-com:office:office" xmlns:r="http://schemas.openxmlformats.org/officeDocument/2006/relationships" xmlns:m="http://schemas.openxmlformats.org/officeDocument/2006/math" xmlns:v="urn:schemas-microsoft-com:vml" xmlns:wp14="http://schemas.microsoft.com/office/word/2010/wordprocessingDrawing" xmlns:wp="http://schemas.openxmlformats.org/drawingml/2006/wordprocessingDrawing" xmlns:w10="urn:schemas-microsoft-com:office:word" xmlns:w="http://schemas.openxmlformats.org/wordprocessingml/2006/main" xmlns:w14="http://schemas.microsoft.com/office/word/2010/wordml" xmlns:w15="http://schemas.microsoft.com/office/word/2012/wordml" xmlns:w16se="http://schemas.microsoft.com/office/word/2015/wordml/symex" xmlns:wpg="http://schemas.microsoft.com/office/word/2010/wordprocessingGroup" xmlns:wpi="http://schemas.microsoft.com/office/word/2010/wordprocessingInk" xmlns:wne="http://schemas.microsoft.com/office/word/2006/wordml" xmlns:wps="http://schemas.microsoft.com/office/word/2010/wordprocessingShape" mc:Ignorable="w14 w15 w16se wp14">
   <w:p>
     <w:pPr>
       <w:pStyle w:val="Footer"/>
@@ -6276,7 +6566,7 @@
 </file>
 
 <file path=word/footer2.xml><?xml version="1.0" encoding="utf-8"?>
-<w:ftr xmlns:wpc="http://schemas.microsoft.com/office/word/2010/wordprocessingCanvas" xmlns:cx="http://schemas.microsoft.com/office/drawing/2014/chartex" xmlns:cx1="http://schemas.microsoft.com/office/drawing/2015/9/8/chartex" xmlns:cx2="http://schemas.microsoft.com/office/drawing/2015/10/21/chartex" xmlns:mc="http://schemas.openxmlformats.org/markup-compatibility/2006" xmlns:o="urn:schemas-microsoft-com:office:office" xmlns:r="http://schemas.openxmlformats.org/officeDocument/2006/relationships" xmlns:m="http://schemas.openxmlformats.org/officeDocument/2006/math" xmlns:v="urn:schemas-microsoft-com:vml" xmlns:wp14="http://schemas.microsoft.com/office/word/2010/wordprocessingDrawing" xmlns:wp="http://schemas.openxmlformats.org/drawingml/2006/wordprocessingDrawing" xmlns:w10="urn:schemas-microsoft-com:office:word" xmlns:w="http://schemas.openxmlformats.org/wordprocessingml/2006/main" xmlns:w14="http://schemas.microsoft.com/office/word/2010/wordml" xmlns:w15="http://schemas.microsoft.com/office/word/2012/wordml" xmlns:w16se="http://schemas.microsoft.com/office/word/2015/wordml/symex" xmlns:wpg="http://schemas.microsoft.com/office/word/2010/wordprocessingGroup" xmlns:wpi="http://schemas.microsoft.com/office/word/2010/wordprocessingInk" xmlns:wne="http://schemas.microsoft.com/office/word/2006/wordml" xmlns:wps="http://schemas.microsoft.com/office/word/2010/wordprocessingShape" mc:Ignorable="w14 w15 w16se wp14">
+<w:ftr xmlns:wpc="http://schemas.microsoft.com/office/word/2010/wordprocessingCanvas" xmlns:cx="http://schemas.microsoft.com/office/drawing/2014/chartex" xmlns:cx1="http://schemas.microsoft.com/office/drawing/2015/9/8/chartex" xmlns:cx2="http://schemas.microsoft.com/office/drawing/2015/10/21/chartex" xmlns:cx3="http://schemas.microsoft.com/office/drawing/2016/5/9/chartex" xmlns:cx4="http://schemas.microsoft.com/office/drawing/2016/5/10/chartex" xmlns:cx5="http://schemas.microsoft.com/office/drawing/2016/5/11/chartex" xmlns:mc="http://schemas.openxmlformats.org/markup-compatibility/2006" xmlns:o="urn:schemas-microsoft-com:office:office" xmlns:r="http://schemas.openxmlformats.org/officeDocument/2006/relationships" xmlns:m="http://schemas.openxmlformats.org/officeDocument/2006/math" xmlns:v="urn:schemas-microsoft-com:vml" xmlns:wp14="http://schemas.microsoft.com/office/word/2010/wordprocessingDrawing" xmlns:wp="http://schemas.openxmlformats.org/drawingml/2006/wordprocessingDrawing" xmlns:w10="urn:schemas-microsoft-com:office:word" xmlns:w="http://schemas.openxmlformats.org/wordprocessingml/2006/main" xmlns:w14="http://schemas.microsoft.com/office/word/2010/wordml" xmlns:w15="http://schemas.microsoft.com/office/word/2012/wordml" xmlns:w16se="http://schemas.microsoft.com/office/word/2015/wordml/symex" xmlns:wpg="http://schemas.microsoft.com/office/word/2010/wordprocessingGroup" xmlns:wpi="http://schemas.microsoft.com/office/word/2010/wordprocessingInk" xmlns:wne="http://schemas.microsoft.com/office/word/2006/wordml" xmlns:wps="http://schemas.microsoft.com/office/word/2010/wordprocessingShape" mc:Ignorable="w14 w15 w16se wp14">
   <w:tbl>
     <w:tblPr>
       <w:tblStyle w:val="TableGrid"/>
@@ -6372,7 +6662,7 @@
 </file>
 
 <file path=word/footer3.xml><?xml version="1.0" encoding="utf-8"?>
-<w:ftr xmlns:wpc="http://schemas.microsoft.com/office/word/2010/wordprocessingCanvas" xmlns:cx="http://schemas.microsoft.com/office/drawing/2014/chartex" xmlns:cx1="http://schemas.microsoft.com/office/drawing/2015/9/8/chartex" xmlns:cx2="http://schemas.microsoft.com/office/drawing/2015/10/21/chartex" xmlns:mc="http://schemas.openxmlformats.org/markup-compatibility/2006" xmlns:o="urn:schemas-microsoft-com:office:office" xmlns:r="http://schemas.openxmlformats.org/officeDocument/2006/relationships" xmlns:m="http://schemas.openxmlformats.org/officeDocument/2006/math" xmlns:v="urn:schemas-microsoft-com:vml" xmlns:wp14="http://schemas.microsoft.com/office/word/2010/wordprocessingDrawing" xmlns:wp="http://schemas.openxmlformats.org/drawingml/2006/wordprocessingDrawing" xmlns:w10="urn:schemas-microsoft-com:office:word" xmlns:w="http://schemas.openxmlformats.org/wordprocessingml/2006/main" xmlns:w14="http://schemas.microsoft.com/office/word/2010/wordml" xmlns:w15="http://schemas.microsoft.com/office/word/2012/wordml" xmlns:w16se="http://schemas.microsoft.com/office/word/2015/wordml/symex" xmlns:wpg="http://schemas.microsoft.com/office/word/2010/wordprocessingGroup" xmlns:wpi="http://schemas.microsoft.com/office/word/2010/wordprocessingInk" xmlns:wne="http://schemas.microsoft.com/office/word/2006/wordml" xmlns:wps="http://schemas.microsoft.com/office/word/2010/wordprocessingShape" mc:Ignorable="w14 w15 w16se wp14">
+<w:ftr xmlns:wpc="http://schemas.microsoft.com/office/word/2010/wordprocessingCanvas" xmlns:cx="http://schemas.microsoft.com/office/drawing/2014/chartex" xmlns:cx1="http://schemas.microsoft.com/office/drawing/2015/9/8/chartex" xmlns:cx2="http://schemas.microsoft.com/office/drawing/2015/10/21/chartex" xmlns:cx3="http://schemas.microsoft.com/office/drawing/2016/5/9/chartex" xmlns:cx4="http://schemas.microsoft.com/office/drawing/2016/5/10/chartex" xmlns:cx5="http://schemas.microsoft.com/office/drawing/2016/5/11/chartex" xmlns:mc="http://schemas.openxmlformats.org/markup-compatibility/2006" xmlns:o="urn:schemas-microsoft-com:office:office" xmlns:r="http://schemas.openxmlformats.org/officeDocument/2006/relationships" xmlns:m="http://schemas.openxmlformats.org/officeDocument/2006/math" xmlns:v="urn:schemas-microsoft-com:vml" xmlns:wp14="http://schemas.microsoft.com/office/word/2010/wordprocessingDrawing" xmlns:wp="http://schemas.openxmlformats.org/drawingml/2006/wordprocessingDrawing" xmlns:w10="urn:schemas-microsoft-com:office:word" xmlns:w="http://schemas.openxmlformats.org/wordprocessingml/2006/main" xmlns:w14="http://schemas.microsoft.com/office/word/2010/wordml" xmlns:w15="http://schemas.microsoft.com/office/word/2012/wordml" xmlns:w16se="http://schemas.microsoft.com/office/word/2015/wordml/symex" xmlns:wpg="http://schemas.microsoft.com/office/word/2010/wordprocessingGroup" xmlns:wpi="http://schemas.microsoft.com/office/word/2010/wordprocessingInk" xmlns:wne="http://schemas.microsoft.com/office/word/2006/wordml" xmlns:wps="http://schemas.microsoft.com/office/word/2010/wordprocessingShape" mc:Ignorable="w14 w15 w16se wp14">
   <w:tbl>
     <w:tblPr>
       <w:tblStyle w:val="TableGrid"/>
@@ -6448,7 +6738,7 @@
 </file>
 
 <file path=word/footer4.xml><?xml version="1.0" encoding="utf-8"?>
-<w:ftr xmlns:wpc="http://schemas.microsoft.com/office/word/2010/wordprocessingCanvas" xmlns:cx="http://schemas.microsoft.com/office/drawing/2014/chartex" xmlns:cx1="http://schemas.microsoft.com/office/drawing/2015/9/8/chartex" xmlns:cx2="http://schemas.microsoft.com/office/drawing/2015/10/21/chartex" xmlns:mc="http://schemas.openxmlformats.org/markup-compatibility/2006" xmlns:o="urn:schemas-microsoft-com:office:office" xmlns:r="http://schemas.openxmlformats.org/officeDocument/2006/relationships" xmlns:m="http://schemas.openxmlformats.org/officeDocument/2006/math" xmlns:v="urn:schemas-microsoft-com:vml" xmlns:wp14="http://schemas.microsoft.com/office/word/2010/wordprocessingDrawing" xmlns:wp="http://schemas.openxmlformats.org/drawingml/2006/wordprocessingDrawing" xmlns:w10="urn:schemas-microsoft-com:office:word" xmlns:w="http://schemas.openxmlformats.org/wordprocessingml/2006/main" xmlns:w14="http://schemas.microsoft.com/office/word/2010/wordml" xmlns:w15="http://schemas.microsoft.com/office/word/2012/wordml" xmlns:w16se="http://schemas.microsoft.com/office/word/2015/wordml/symex" xmlns:wpg="http://schemas.microsoft.com/office/word/2010/wordprocessingGroup" xmlns:wpi="http://schemas.microsoft.com/office/word/2010/wordprocessingInk" xmlns:wne="http://schemas.microsoft.com/office/word/2006/wordml" xmlns:wps="http://schemas.microsoft.com/office/word/2010/wordprocessingShape" mc:Ignorable="w14 w15 w16se wp14">
+<w:ftr xmlns:wpc="http://schemas.microsoft.com/office/word/2010/wordprocessingCanvas" xmlns:cx="http://schemas.microsoft.com/office/drawing/2014/chartex" xmlns:cx1="http://schemas.microsoft.com/office/drawing/2015/9/8/chartex" xmlns:cx2="http://schemas.microsoft.com/office/drawing/2015/10/21/chartex" xmlns:cx3="http://schemas.microsoft.com/office/drawing/2016/5/9/chartex" xmlns:cx4="http://schemas.microsoft.com/office/drawing/2016/5/10/chartex" xmlns:cx5="http://schemas.microsoft.com/office/drawing/2016/5/11/chartex" xmlns:mc="http://schemas.openxmlformats.org/markup-compatibility/2006" xmlns:o="urn:schemas-microsoft-com:office:office" xmlns:r="http://schemas.openxmlformats.org/officeDocument/2006/relationships" xmlns:m="http://schemas.openxmlformats.org/officeDocument/2006/math" xmlns:v="urn:schemas-microsoft-com:vml" xmlns:wp14="http://schemas.microsoft.com/office/word/2010/wordprocessingDrawing" xmlns:wp="http://schemas.openxmlformats.org/drawingml/2006/wordprocessingDrawing" xmlns:w10="urn:schemas-microsoft-com:office:word" xmlns:w="http://schemas.openxmlformats.org/wordprocessingml/2006/main" xmlns:w14="http://schemas.microsoft.com/office/word/2010/wordml" xmlns:w15="http://schemas.microsoft.com/office/word/2012/wordml" xmlns:w16se="http://schemas.microsoft.com/office/word/2015/wordml/symex" xmlns:wpg="http://schemas.microsoft.com/office/word/2010/wordprocessingGroup" xmlns:wpi="http://schemas.microsoft.com/office/word/2010/wordprocessingInk" xmlns:wne="http://schemas.microsoft.com/office/word/2006/wordml" xmlns:wps="http://schemas.microsoft.com/office/word/2010/wordprocessingShape" mc:Ignorable="w14 w15 w16se wp14">
   <w:tbl>
     <w:tblPr>
       <w:tblStyle w:val="TableGrid"/>
@@ -6544,7 +6834,7 @@
 </file>
 
 <file path=word/footer5.xml><?xml version="1.0" encoding="utf-8"?>
-<w:ftr xmlns:wpc="http://schemas.microsoft.com/office/word/2010/wordprocessingCanvas" xmlns:cx="http://schemas.microsoft.com/office/drawing/2014/chartex" xmlns:cx1="http://schemas.microsoft.com/office/drawing/2015/9/8/chartex" xmlns:cx2="http://schemas.microsoft.com/office/drawing/2015/10/21/chartex" xmlns:mc="http://schemas.openxmlformats.org/markup-compatibility/2006" xmlns:o="urn:schemas-microsoft-com:office:office" xmlns:r="http://schemas.openxmlformats.org/officeDocument/2006/relationships" xmlns:m="http://schemas.openxmlformats.org/officeDocument/2006/math" xmlns:v="urn:schemas-microsoft-com:vml" xmlns:wp14="http://schemas.microsoft.com/office/word/2010/wordprocessingDrawing" xmlns:wp="http://schemas.openxmlformats.org/drawingml/2006/wordprocessingDrawing" xmlns:w10="urn:schemas-microsoft-com:office:word" xmlns:w="http://schemas.openxmlformats.org/wordprocessingml/2006/main" xmlns:w14="http://schemas.microsoft.com/office/word/2010/wordml" xmlns:w15="http://schemas.microsoft.com/office/word/2012/wordml" xmlns:w16se="http://schemas.microsoft.com/office/word/2015/wordml/symex" xmlns:wpg="http://schemas.microsoft.com/office/word/2010/wordprocessingGroup" xmlns:wpi="http://schemas.microsoft.com/office/word/2010/wordprocessingInk" xmlns:wne="http://schemas.microsoft.com/office/word/2006/wordml" xmlns:wps="http://schemas.microsoft.com/office/word/2010/wordprocessingShape" mc:Ignorable="w14 w15 w16se wp14">
+<w:ftr xmlns:wpc="http://schemas.microsoft.com/office/word/2010/wordprocessingCanvas" xmlns:cx="http://schemas.microsoft.com/office/drawing/2014/chartex" xmlns:cx1="http://schemas.microsoft.com/office/drawing/2015/9/8/chartex" xmlns:cx2="http://schemas.microsoft.com/office/drawing/2015/10/21/chartex" xmlns:cx3="http://schemas.microsoft.com/office/drawing/2016/5/9/chartex" xmlns:cx4="http://schemas.microsoft.com/office/drawing/2016/5/10/chartex" xmlns:cx5="http://schemas.microsoft.com/office/drawing/2016/5/11/chartex" xmlns:mc="http://schemas.openxmlformats.org/markup-compatibility/2006" xmlns:o="urn:schemas-microsoft-com:office:office" xmlns:r="http://schemas.openxmlformats.org/officeDocument/2006/relationships" xmlns:m="http://schemas.openxmlformats.org/officeDocument/2006/math" xmlns:v="urn:schemas-microsoft-com:vml" xmlns:wp14="http://schemas.microsoft.com/office/word/2010/wordprocessingDrawing" xmlns:wp="http://schemas.openxmlformats.org/drawingml/2006/wordprocessingDrawing" xmlns:w10="urn:schemas-microsoft-com:office:word" xmlns:w="http://schemas.openxmlformats.org/wordprocessingml/2006/main" xmlns:w14="http://schemas.microsoft.com/office/word/2010/wordml" xmlns:w15="http://schemas.microsoft.com/office/word/2012/wordml" xmlns:w16se="http://schemas.microsoft.com/office/word/2015/wordml/symex" xmlns:wpg="http://schemas.microsoft.com/office/word/2010/wordprocessingGroup" xmlns:wpi="http://schemas.microsoft.com/office/word/2010/wordprocessingInk" xmlns:wne="http://schemas.microsoft.com/office/word/2006/wordml" xmlns:wps="http://schemas.microsoft.com/office/word/2010/wordprocessingShape" mc:Ignorable="w14 w15 w16se wp14">
   <w:tbl>
     <w:tblPr>
       <w:tblStyle w:val="TableGrid"/>
@@ -6644,7 +6934,7 @@
 </file>
 
 <file path=word/footer6.xml><?xml version="1.0" encoding="utf-8"?>
-<w:ftr xmlns:wpc="http://schemas.microsoft.com/office/word/2010/wordprocessingCanvas" xmlns:cx="http://schemas.microsoft.com/office/drawing/2014/chartex" xmlns:cx1="http://schemas.microsoft.com/office/drawing/2015/9/8/chartex" xmlns:cx2="http://schemas.microsoft.com/office/drawing/2015/10/21/chartex" xmlns:mc="http://schemas.openxmlformats.org/markup-compatibility/2006" xmlns:o="urn:schemas-microsoft-com:office:office" xmlns:r="http://schemas.openxmlformats.org/officeDocument/2006/relationships" xmlns:m="http://schemas.openxmlformats.org/officeDocument/2006/math" xmlns:v="urn:schemas-microsoft-com:vml" xmlns:wp14="http://schemas.microsoft.com/office/word/2010/wordprocessingDrawing" xmlns:wp="http://schemas.openxmlformats.org/drawingml/2006/wordprocessingDrawing" xmlns:w10="urn:schemas-microsoft-com:office:word" xmlns:w="http://schemas.openxmlformats.org/wordprocessingml/2006/main" xmlns:w14="http://schemas.microsoft.com/office/word/2010/wordml" xmlns:w15="http://schemas.microsoft.com/office/word/2012/wordml" xmlns:w16se="http://schemas.microsoft.com/office/word/2015/wordml/symex" xmlns:wpg="http://schemas.microsoft.com/office/word/2010/wordprocessingGroup" xmlns:wpi="http://schemas.microsoft.com/office/word/2010/wordprocessingInk" xmlns:wne="http://schemas.microsoft.com/office/word/2006/wordml" xmlns:wps="http://schemas.microsoft.com/office/word/2010/wordprocessingShape" mc:Ignorable="w14 w15 w16se wp14">
+<w:ftr xmlns:wpc="http://schemas.microsoft.com/office/word/2010/wordprocessingCanvas" xmlns:cx="http://schemas.microsoft.com/office/drawing/2014/chartex" xmlns:cx1="http://schemas.microsoft.com/office/drawing/2015/9/8/chartex" xmlns:cx2="http://schemas.microsoft.com/office/drawing/2015/10/21/chartex" xmlns:cx3="http://schemas.microsoft.com/office/drawing/2016/5/9/chartex" xmlns:cx4="http://schemas.microsoft.com/office/drawing/2016/5/10/chartex" xmlns:cx5="http://schemas.microsoft.com/office/drawing/2016/5/11/chartex" xmlns:mc="http://schemas.openxmlformats.org/markup-compatibility/2006" xmlns:o="urn:schemas-microsoft-com:office:office" xmlns:r="http://schemas.openxmlformats.org/officeDocument/2006/relationships" xmlns:m="http://schemas.openxmlformats.org/officeDocument/2006/math" xmlns:v="urn:schemas-microsoft-com:vml" xmlns:wp14="http://schemas.microsoft.com/office/word/2010/wordprocessingDrawing" xmlns:wp="http://schemas.openxmlformats.org/drawingml/2006/wordprocessingDrawing" xmlns:w10="urn:schemas-microsoft-com:office:word" xmlns:w="http://schemas.openxmlformats.org/wordprocessingml/2006/main" xmlns:w14="http://schemas.microsoft.com/office/word/2010/wordml" xmlns:w15="http://schemas.microsoft.com/office/word/2012/wordml" xmlns:w16se="http://schemas.microsoft.com/office/word/2015/wordml/symex" xmlns:wpg="http://schemas.microsoft.com/office/word/2010/wordprocessingGroup" xmlns:wpi="http://schemas.microsoft.com/office/word/2010/wordprocessingInk" xmlns:wne="http://schemas.microsoft.com/office/word/2006/wordml" xmlns:wps="http://schemas.microsoft.com/office/word/2010/wordprocessingShape" mc:Ignorable="w14 w15 w16se wp14">
   <w:p>
     <w:pPr>
       <w:pBdr>
@@ -6753,7 +7043,7 @@
 </file>
 
 <file path=word/footnotes.xml><?xml version="1.0" encoding="utf-8"?>
-<w:footnotes xmlns:wpc="http://schemas.microsoft.com/office/word/2010/wordprocessingCanvas" xmlns:cx="http://schemas.microsoft.com/office/drawing/2014/chartex" xmlns:cx1="http://schemas.microsoft.com/office/drawing/2015/9/8/chartex" xmlns:cx2="http://schemas.microsoft.com/office/drawing/2015/10/21/chartex" xmlns:mc="http://schemas.openxmlformats.org/markup-compatibility/2006" xmlns:o="urn:schemas-microsoft-com:office:office" xmlns:r="http://schemas.openxmlformats.org/officeDocument/2006/relationships" xmlns:m="http://schemas.openxmlformats.org/officeDocument/2006/math" xmlns:v="urn:schemas-microsoft-com:vml" xmlns:wp14="http://schemas.microsoft.com/office/word/2010/wordprocessingDrawing" xmlns:wp="http://schemas.openxmlformats.org/drawingml/2006/wordprocessingDrawing" xmlns:w10="urn:schemas-microsoft-com:office:word" xmlns:w="http://schemas.openxmlformats.org/wordprocessingml/2006/main" xmlns:w14="http://schemas.microsoft.com/office/word/2010/wordml" xmlns:w15="http://schemas.microsoft.com/office/word/2012/wordml" xmlns:w16se="http://schemas.microsoft.com/office/word/2015/wordml/symex" xmlns:wpg="http://schemas.microsoft.com/office/word/2010/wordprocessingGroup" xmlns:wpi="http://schemas.microsoft.com/office/word/2010/wordprocessingInk" xmlns:wne="http://schemas.microsoft.com/office/word/2006/wordml" xmlns:wps="http://schemas.microsoft.com/office/word/2010/wordprocessingShape" mc:Ignorable="w14 w15 w16se wp14">
+<w:footnotes xmlns:wpc="http://schemas.microsoft.com/office/word/2010/wordprocessingCanvas" xmlns:cx="http://schemas.microsoft.com/office/drawing/2014/chartex" xmlns:cx1="http://schemas.microsoft.com/office/drawing/2015/9/8/chartex" xmlns:cx2="http://schemas.microsoft.com/office/drawing/2015/10/21/chartex" xmlns:cx3="http://schemas.microsoft.com/office/drawing/2016/5/9/chartex" xmlns:cx4="http://schemas.microsoft.com/office/drawing/2016/5/10/chartex" xmlns:cx5="http://schemas.microsoft.com/office/drawing/2016/5/11/chartex" xmlns:mc="http://schemas.openxmlformats.org/markup-compatibility/2006" xmlns:o="urn:schemas-microsoft-com:office:office" xmlns:r="http://schemas.openxmlformats.org/officeDocument/2006/relationships" xmlns:m="http://schemas.openxmlformats.org/officeDocument/2006/math" xmlns:v="urn:schemas-microsoft-com:vml" xmlns:wp14="http://schemas.microsoft.com/office/word/2010/wordprocessingDrawing" xmlns:wp="http://schemas.openxmlformats.org/drawingml/2006/wordprocessingDrawing" xmlns:w10="urn:schemas-microsoft-com:office:word" xmlns:w="http://schemas.openxmlformats.org/wordprocessingml/2006/main" xmlns:w14="http://schemas.microsoft.com/office/word/2010/wordml" xmlns:w15="http://schemas.microsoft.com/office/word/2012/wordml" xmlns:w16se="http://schemas.microsoft.com/office/word/2015/wordml/symex" xmlns:wpg="http://schemas.microsoft.com/office/word/2010/wordprocessingGroup" xmlns:wpi="http://schemas.microsoft.com/office/word/2010/wordprocessingInk" xmlns:wne="http://schemas.microsoft.com/office/word/2006/wordml" xmlns:wps="http://schemas.microsoft.com/office/word/2010/wordprocessingShape" mc:Ignorable="w14 w15 w16se wp14">
   <w:footnote w:type="separator" w:id="-1">
     <w:p>
       <w:r>
@@ -6774,7 +7064,7 @@
 </file>
 
 <file path=word/header1.xml><?xml version="1.0" encoding="utf-8"?>
-<w:hdr xmlns:wpc="http://schemas.microsoft.com/office/word/2010/wordprocessingCanvas" xmlns:cx="http://schemas.microsoft.com/office/drawing/2014/chartex" xmlns:cx1="http://schemas.microsoft.com/office/drawing/2015/9/8/chartex" xmlns:cx2="http://schemas.microsoft.com/office/drawing/2015/10/21/chartex" xmlns:mc="http://schemas.openxmlformats.org/markup-compatibility/2006" xmlns:o="urn:schemas-microsoft-com:office:office" xmlns:r="http://schemas.openxmlformats.org/officeDocument/2006/relationships" xmlns:m="http://schemas.openxmlformats.org/officeDocument/2006/math" xmlns:v="urn:schemas-microsoft-com:vml" xmlns:wp14="http://schemas.microsoft.com/office/word/2010/wordprocessingDrawing" xmlns:wp="http://schemas.openxmlformats.org/drawingml/2006/wordprocessingDrawing" xmlns:w10="urn:schemas-microsoft-com:office:word" xmlns:w="http://schemas.openxmlformats.org/wordprocessingml/2006/main" xmlns:w14="http://schemas.microsoft.com/office/word/2010/wordml" xmlns:w15="http://schemas.microsoft.com/office/word/2012/wordml" xmlns:w16se="http://schemas.microsoft.com/office/word/2015/wordml/symex" xmlns:wpg="http://schemas.microsoft.com/office/word/2010/wordprocessingGroup" xmlns:wpi="http://schemas.microsoft.com/office/word/2010/wordprocessingInk" xmlns:wne="http://schemas.microsoft.com/office/word/2006/wordml" xmlns:wps="http://schemas.microsoft.com/office/word/2010/wordprocessingShape" mc:Ignorable="w14 w15 w16se wp14">
+<w:hdr xmlns:wpc="http://schemas.microsoft.com/office/word/2010/wordprocessingCanvas" xmlns:cx="http://schemas.microsoft.com/office/drawing/2014/chartex" xmlns:cx1="http://schemas.microsoft.com/office/drawing/2015/9/8/chartex" xmlns:cx2="http://schemas.microsoft.com/office/drawing/2015/10/21/chartex" xmlns:cx3="http://schemas.microsoft.com/office/drawing/2016/5/9/chartex" xmlns:cx4="http://schemas.microsoft.com/office/drawing/2016/5/10/chartex" xmlns:cx5="http://schemas.microsoft.com/office/drawing/2016/5/11/chartex" xmlns:mc="http://schemas.openxmlformats.org/markup-compatibility/2006" xmlns:o="urn:schemas-microsoft-com:office:office" xmlns:r="http://schemas.openxmlformats.org/officeDocument/2006/relationships" xmlns:m="http://schemas.openxmlformats.org/officeDocument/2006/math" xmlns:v="urn:schemas-microsoft-com:vml" xmlns:wp14="http://schemas.microsoft.com/office/word/2010/wordprocessingDrawing" xmlns:wp="http://schemas.openxmlformats.org/drawingml/2006/wordprocessingDrawing" xmlns:w10="urn:schemas-microsoft-com:office:word" xmlns:w="http://schemas.openxmlformats.org/wordprocessingml/2006/main" xmlns:w14="http://schemas.microsoft.com/office/word/2010/wordml" xmlns:w15="http://schemas.microsoft.com/office/word/2012/wordml" xmlns:w16se="http://schemas.microsoft.com/office/word/2015/wordml/symex" xmlns:wpg="http://schemas.microsoft.com/office/word/2010/wordprocessingGroup" xmlns:wpi="http://schemas.microsoft.com/office/word/2010/wordprocessingInk" xmlns:wne="http://schemas.microsoft.com/office/word/2006/wordml" xmlns:wps="http://schemas.microsoft.com/office/word/2010/wordprocessingShape" mc:Ignorable="w14 w15 w16se wp14">
   <w:p>
     <w:pPr>
       <w:pStyle w:val="Header"/>
@@ -6784,7 +7074,7 @@
 </file>
 
 <file path=word/header2.xml><?xml version="1.0" encoding="utf-8"?>
-<w:hdr xmlns:wpc="http://schemas.microsoft.com/office/word/2010/wordprocessingCanvas" xmlns:cx="http://schemas.microsoft.com/office/drawing/2014/chartex" xmlns:cx1="http://schemas.microsoft.com/office/drawing/2015/9/8/chartex" xmlns:cx2="http://schemas.microsoft.com/office/drawing/2015/10/21/chartex" xmlns:mc="http://schemas.openxmlformats.org/markup-compatibility/2006" xmlns:o="urn:schemas-microsoft-com:office:office" xmlns:r="http://schemas.openxmlformats.org/officeDocument/2006/relationships" xmlns:m="http://schemas.openxmlformats.org/officeDocument/2006/math" xmlns:v="urn:schemas-microsoft-com:vml" xmlns:wp14="http://schemas.microsoft.com/office/word/2010/wordprocessingDrawing" xmlns:wp="http://schemas.openxmlformats.org/drawingml/2006/wordprocessingDrawing" xmlns:w10="urn:schemas-microsoft-com:office:word" xmlns:w="http://schemas.openxmlformats.org/wordprocessingml/2006/main" xmlns:w14="http://schemas.microsoft.com/office/word/2010/wordml" xmlns:w15="http://schemas.microsoft.com/office/word/2012/wordml" xmlns:w16se="http://schemas.microsoft.com/office/word/2015/wordml/symex" xmlns:wpg="http://schemas.microsoft.com/office/word/2010/wordprocessingGroup" xmlns:wpi="http://schemas.microsoft.com/office/word/2010/wordprocessingInk" xmlns:wne="http://schemas.microsoft.com/office/word/2006/wordml" xmlns:wps="http://schemas.microsoft.com/office/word/2010/wordprocessingShape" mc:Ignorable="w14 w15 w16se wp14">
+<w:hdr xmlns:wpc="http://schemas.microsoft.com/office/word/2010/wordprocessingCanvas" xmlns:cx="http://schemas.microsoft.com/office/drawing/2014/chartex" xmlns:cx1="http://schemas.microsoft.com/office/drawing/2015/9/8/chartex" xmlns:cx2="http://schemas.microsoft.com/office/drawing/2015/10/21/chartex" xmlns:cx3="http://schemas.microsoft.com/office/drawing/2016/5/9/chartex" xmlns:cx4="http://schemas.microsoft.com/office/drawing/2016/5/10/chartex" xmlns:cx5="http://schemas.microsoft.com/office/drawing/2016/5/11/chartex" xmlns:mc="http://schemas.openxmlformats.org/markup-compatibility/2006" xmlns:o="urn:schemas-microsoft-com:office:office" xmlns:r="http://schemas.openxmlformats.org/officeDocument/2006/relationships" xmlns:m="http://schemas.openxmlformats.org/officeDocument/2006/math" xmlns:v="urn:schemas-microsoft-com:vml" xmlns:wp14="http://schemas.microsoft.com/office/word/2010/wordprocessingDrawing" xmlns:wp="http://schemas.openxmlformats.org/drawingml/2006/wordprocessingDrawing" xmlns:w10="urn:schemas-microsoft-com:office:word" xmlns:w="http://schemas.openxmlformats.org/wordprocessingml/2006/main" xmlns:w14="http://schemas.microsoft.com/office/word/2010/wordml" xmlns:w15="http://schemas.microsoft.com/office/word/2012/wordml" xmlns:w16se="http://schemas.microsoft.com/office/word/2015/wordml/symex" xmlns:wpg="http://schemas.microsoft.com/office/word/2010/wordprocessingGroup" xmlns:wpi="http://schemas.microsoft.com/office/word/2010/wordprocessingInk" xmlns:wne="http://schemas.microsoft.com/office/word/2006/wordml" xmlns:wps="http://schemas.microsoft.com/office/word/2010/wordprocessingShape" mc:Ignorable="w14 w15 w16se wp14">
   <w:tbl>
     <w:tblPr>
       <w:tblStyle w:val="TableGrid"/>
@@ -6915,7 +7205,7 @@
 </file>
 
 <file path=word/header3.xml><?xml version="1.0" encoding="utf-8"?>
-<w:hdr xmlns:wpc="http://schemas.microsoft.com/office/word/2010/wordprocessingCanvas" xmlns:cx="http://schemas.microsoft.com/office/drawing/2014/chartex" xmlns:cx1="http://schemas.microsoft.com/office/drawing/2015/9/8/chartex" xmlns:cx2="http://schemas.microsoft.com/office/drawing/2015/10/21/chartex" xmlns:mc="http://schemas.openxmlformats.org/markup-compatibility/2006" xmlns:o="urn:schemas-microsoft-com:office:office" xmlns:r="http://schemas.openxmlformats.org/officeDocument/2006/relationships" xmlns:m="http://schemas.openxmlformats.org/officeDocument/2006/math" xmlns:v="urn:schemas-microsoft-com:vml" xmlns:wp14="http://schemas.microsoft.com/office/word/2010/wordprocessingDrawing" xmlns:wp="http://schemas.openxmlformats.org/drawingml/2006/wordprocessingDrawing" xmlns:w10="urn:schemas-microsoft-com:office:word" xmlns:w="http://schemas.openxmlformats.org/wordprocessingml/2006/main" xmlns:w14="http://schemas.microsoft.com/office/word/2010/wordml" xmlns:w15="http://schemas.microsoft.com/office/word/2012/wordml" xmlns:w16se="http://schemas.microsoft.com/office/word/2015/wordml/symex" xmlns:wpg="http://schemas.microsoft.com/office/word/2010/wordprocessingGroup" xmlns:wpi="http://schemas.microsoft.com/office/word/2010/wordprocessingInk" xmlns:wne="http://schemas.microsoft.com/office/word/2006/wordml" xmlns:wps="http://schemas.microsoft.com/office/word/2010/wordprocessingShape" mc:Ignorable="w14 w15 w16se wp14">
+<w:hdr xmlns:wpc="http://schemas.microsoft.com/office/word/2010/wordprocessingCanvas" xmlns:cx="http://schemas.microsoft.com/office/drawing/2014/chartex" xmlns:cx1="http://schemas.microsoft.com/office/drawing/2015/9/8/chartex" xmlns:cx2="http://schemas.microsoft.com/office/drawing/2015/10/21/chartex" xmlns:cx3="http://schemas.microsoft.com/office/drawing/2016/5/9/chartex" xmlns:cx4="http://schemas.microsoft.com/office/drawing/2016/5/10/chartex" xmlns:cx5="http://schemas.microsoft.com/office/drawing/2016/5/11/chartex" xmlns:mc="http://schemas.openxmlformats.org/markup-compatibility/2006" xmlns:o="urn:schemas-microsoft-com:office:office" xmlns:r="http://schemas.openxmlformats.org/officeDocument/2006/relationships" xmlns:m="http://schemas.openxmlformats.org/officeDocument/2006/math" xmlns:v="urn:schemas-microsoft-com:vml" xmlns:wp14="http://schemas.microsoft.com/office/word/2010/wordprocessingDrawing" xmlns:wp="http://schemas.openxmlformats.org/drawingml/2006/wordprocessingDrawing" xmlns:w10="urn:schemas-microsoft-com:office:word" xmlns:w="http://schemas.openxmlformats.org/wordprocessingml/2006/main" xmlns:w14="http://schemas.microsoft.com/office/word/2010/wordml" xmlns:w15="http://schemas.microsoft.com/office/word/2012/wordml" xmlns:w16se="http://schemas.microsoft.com/office/word/2015/wordml/symex" xmlns:wpg="http://schemas.microsoft.com/office/word/2010/wordprocessingGroup" xmlns:wpi="http://schemas.microsoft.com/office/word/2010/wordprocessingInk" xmlns:wne="http://schemas.microsoft.com/office/word/2006/wordml" xmlns:wps="http://schemas.microsoft.com/office/word/2010/wordprocessingShape" mc:Ignorable="w14 w15 w16se wp14">
   <w:tbl>
     <w:tblPr>
       <w:tblStyle w:val="TableGrid"/>
@@ -7094,7 +7384,7 @@
 </file>
 
 <file path=word/numbering.xml><?xml version="1.0" encoding="utf-8"?>
-<w:numbering xmlns:wpc="http://schemas.microsoft.com/office/word/2010/wordprocessingCanvas" xmlns:cx="http://schemas.microsoft.com/office/drawing/2014/chartex" xmlns:cx1="http://schemas.microsoft.com/office/drawing/2015/9/8/chartex" xmlns:cx2="http://schemas.microsoft.com/office/drawing/2015/10/21/chartex" xmlns:mc="http://schemas.openxmlformats.org/markup-compatibility/2006" xmlns:o="urn:schemas-microsoft-com:office:office" xmlns:r="http://schemas.openxmlformats.org/officeDocument/2006/relationships" xmlns:m="http://schemas.openxmlformats.org/officeDocument/2006/math" xmlns:v="urn:schemas-microsoft-com:vml" xmlns:wp14="http://schemas.microsoft.com/office/word/2010/wordprocessingDrawing" xmlns:wp="http://schemas.openxmlformats.org/drawingml/2006/wordprocessingDrawing" xmlns:w10="urn:schemas-microsoft-com:office:word" xmlns:w="http://schemas.openxmlformats.org/wordprocessingml/2006/main" xmlns:w14="http://schemas.microsoft.com/office/word/2010/wordml" xmlns:w15="http://schemas.microsoft.com/office/word/2012/wordml" xmlns:w16se="http://schemas.microsoft.com/office/word/2015/wordml/symex" xmlns:wpg="http://schemas.microsoft.com/office/word/2010/wordprocessingGroup" xmlns:wpi="http://schemas.microsoft.com/office/word/2010/wordprocessingInk" xmlns:wne="http://schemas.microsoft.com/office/word/2006/wordml" xmlns:wps="http://schemas.microsoft.com/office/word/2010/wordprocessingShape" mc:Ignorable="w14 w15 w16se wp14">
+<w:numbering xmlns:wpc="http://schemas.microsoft.com/office/word/2010/wordprocessingCanvas" xmlns:cx="http://schemas.microsoft.com/office/drawing/2014/chartex" xmlns:cx1="http://schemas.microsoft.com/office/drawing/2015/9/8/chartex" xmlns:cx2="http://schemas.microsoft.com/office/drawing/2015/10/21/chartex" xmlns:cx3="http://schemas.microsoft.com/office/drawing/2016/5/9/chartex" xmlns:cx4="http://schemas.microsoft.com/office/drawing/2016/5/10/chartex" xmlns:cx5="http://schemas.microsoft.com/office/drawing/2016/5/11/chartex" xmlns:mc="http://schemas.openxmlformats.org/markup-compatibility/2006" xmlns:o="urn:schemas-microsoft-com:office:office" xmlns:r="http://schemas.openxmlformats.org/officeDocument/2006/relationships" xmlns:m="http://schemas.openxmlformats.org/officeDocument/2006/math" xmlns:v="urn:schemas-microsoft-com:vml" xmlns:wp14="http://schemas.microsoft.com/office/word/2010/wordprocessingDrawing" xmlns:wp="http://schemas.openxmlformats.org/drawingml/2006/wordprocessingDrawing" xmlns:w10="urn:schemas-microsoft-com:office:word" xmlns:w="http://schemas.openxmlformats.org/wordprocessingml/2006/main" xmlns:w14="http://schemas.microsoft.com/office/word/2010/wordml" xmlns:w15="http://schemas.microsoft.com/office/word/2012/wordml" xmlns:w16se="http://schemas.microsoft.com/office/word/2015/wordml/symex" xmlns:wpg="http://schemas.microsoft.com/office/word/2010/wordprocessingGroup" xmlns:wpi="http://schemas.microsoft.com/office/word/2010/wordprocessingInk" xmlns:wne="http://schemas.microsoft.com/office/word/2006/wordml" xmlns:wps="http://schemas.microsoft.com/office/word/2010/wordprocessingShape" mc:Ignorable="w14 w15 w16se wp14">
   <w:abstractNum w:abstractNumId="0" w15:restartNumberingAfterBreak="0">
     <w:nsid w:val="03684AB8"/>
     <w:multiLevelType w:val="hybridMultilevel"/>
@@ -9036,7 +9326,7 @@
     </w:rPrDefault>
     <w:pPrDefault/>
   </w:docDefaults>
-  <w:latentStyles w:defLockedState="0" w:defUIPriority="99" w:defSemiHidden="0" w:defUnhideWhenUsed="0" w:defQFormat="0" w:count="372">
+  <w:latentStyles w:defLockedState="0" w:defUIPriority="99" w:defSemiHidden="0" w:defUnhideWhenUsed="0" w:defQFormat="0" w:count="374">
     <w:lsdException w:name="Normal" w:uiPriority="0" w:qFormat="1"/>
     <w:lsdException w:name="heading 1" w:uiPriority="9" w:qFormat="1"/>
     <w:lsdException w:name="heading 2" w:semiHidden="1" w:uiPriority="9" w:unhideWhenUsed="1" w:qFormat="1"/>
@@ -9142,7 +9432,6 @@
     <w:lsdException w:name="HTML Sample" w:semiHidden="1" w:unhideWhenUsed="1"/>
     <w:lsdException w:name="HTML Typewriter" w:semiHidden="1" w:unhideWhenUsed="1"/>
     <w:lsdException w:name="HTML Variable" w:semiHidden="1" w:unhideWhenUsed="1"/>
-    <w:lsdException w:name="Normal Table" w:semiHidden="1" w:unhideWhenUsed="1"/>
     <w:lsdException w:name="annotation subject" w:semiHidden="1" w:unhideWhenUsed="1"/>
     <w:lsdException w:name="No List" w:semiHidden="1" w:unhideWhenUsed="1"/>
     <w:lsdException w:name="Outline List 1" w:semiHidden="1" w:unhideWhenUsed="1"/>
@@ -9188,11 +9477,9 @@
     <w:lsdException w:name="Table Subtle 1" w:semiHidden="1" w:unhideWhenUsed="1"/>
     <w:lsdException w:name="Table Subtle 2" w:semiHidden="1" w:unhideWhenUsed="1"/>
     <w:lsdException w:name="Table Web 1" w:semiHidden="1" w:unhideWhenUsed="1"/>
-    <w:lsdException w:name="Table Web 2" w:semiHidden="1" w:unhideWhenUsed="1"/>
     <w:lsdException w:name="Table Web 3" w:semiHidden="1" w:unhideWhenUsed="1"/>
     <w:lsdException w:name="Balloon Text" w:semiHidden="1" w:unhideWhenUsed="1"/>
     <w:lsdException w:name="Table Grid" w:uiPriority="39"/>
-    <w:lsdException w:name="Table Theme" w:semiHidden="1" w:unhideWhenUsed="1"/>
     <w:lsdException w:name="Placeholder Text" w:semiHidden="1"/>
     <w:lsdException w:name="No Spacing" w:uiPriority="1" w:qFormat="1"/>
     <w:lsdException w:name="Light Shading" w:uiPriority="60"/>
@@ -9409,6 +9696,8 @@
     <w:lsdException w:name="List Table 6 Colorful Accent 6" w:uiPriority="51"/>
     <w:lsdException w:name="List Table 7 Colorful Accent 6" w:uiPriority="52"/>
     <w:lsdException w:name="Mention" w:semiHidden="1" w:unhideWhenUsed="1"/>
+    <w:lsdException w:name="Smart Hyperlink" w:semiHidden="1" w:unhideWhenUsed="1"/>
+    <w:lsdException w:name="Hashtag" w:semiHidden="1" w:unhideWhenUsed="1"/>
   </w:latentStyles>
   <w:style w:type="paragraph" w:default="1" w:styleId="Normal">
     <w:name w:val="Normal"/>
@@ -10718,7 +11007,7 @@
 </file>
 
 <file path=word/glossary/document.xml><?xml version="1.0" encoding="utf-8"?>
-<w:glossaryDocument xmlns:wpc="http://schemas.microsoft.com/office/word/2010/wordprocessingCanvas" xmlns:cx="http://schemas.microsoft.com/office/drawing/2014/chartex" xmlns:cx1="http://schemas.microsoft.com/office/drawing/2015/9/8/chartex" xmlns:cx2="http://schemas.microsoft.com/office/drawing/2015/10/21/chartex" xmlns:mc="http://schemas.openxmlformats.org/markup-compatibility/2006" xmlns:o="urn:schemas-microsoft-com:office:office" xmlns:r="http://schemas.openxmlformats.org/officeDocument/2006/relationships" xmlns:m="http://schemas.openxmlformats.org/officeDocument/2006/math" xmlns:v="urn:schemas-microsoft-com:vml" xmlns:wp14="http://schemas.microsoft.com/office/word/2010/wordprocessingDrawing" xmlns:wp="http://schemas.openxmlformats.org/drawingml/2006/wordprocessingDrawing" xmlns:w10="urn:schemas-microsoft-com:office:word" xmlns:w="http://schemas.openxmlformats.org/wordprocessingml/2006/main" xmlns:w14="http://schemas.microsoft.com/office/word/2010/wordml" xmlns:w15="http://schemas.microsoft.com/office/word/2012/wordml" xmlns:w16se="http://schemas.microsoft.com/office/word/2015/wordml/symex" xmlns:wpg="http://schemas.microsoft.com/office/word/2010/wordprocessingGroup" xmlns:wpi="http://schemas.microsoft.com/office/word/2010/wordprocessingInk" xmlns:wne="http://schemas.microsoft.com/office/word/2006/wordml" xmlns:wps="http://schemas.microsoft.com/office/word/2010/wordprocessingShape" mc:Ignorable="w14 w15 w16se wp14">
+<w:glossaryDocument xmlns:wpc="http://schemas.microsoft.com/office/word/2010/wordprocessingCanvas" xmlns:cx="http://schemas.microsoft.com/office/drawing/2014/chartex" xmlns:cx1="http://schemas.microsoft.com/office/drawing/2015/9/8/chartex" xmlns:cx2="http://schemas.microsoft.com/office/drawing/2015/10/21/chartex" xmlns:cx3="http://schemas.microsoft.com/office/drawing/2016/5/9/chartex" xmlns:cx4="http://schemas.microsoft.com/office/drawing/2016/5/10/chartex" xmlns:cx5="http://schemas.microsoft.com/office/drawing/2016/5/11/chartex" xmlns:mc="http://schemas.openxmlformats.org/markup-compatibility/2006" xmlns:o="urn:schemas-microsoft-com:office:office" xmlns:r="http://schemas.openxmlformats.org/officeDocument/2006/relationships" xmlns:m="http://schemas.openxmlformats.org/officeDocument/2006/math" xmlns:v="urn:schemas-microsoft-com:vml" xmlns:wp14="http://schemas.microsoft.com/office/word/2010/wordprocessingDrawing" xmlns:wp="http://schemas.openxmlformats.org/drawingml/2006/wordprocessingDrawing" xmlns:w10="urn:schemas-microsoft-com:office:word" xmlns:w="http://schemas.openxmlformats.org/wordprocessingml/2006/main" xmlns:w14="http://schemas.microsoft.com/office/word/2010/wordml" xmlns:w15="http://schemas.microsoft.com/office/word/2012/wordml" xmlns:w16se="http://schemas.microsoft.com/office/word/2015/wordml/symex" xmlns:wpg="http://schemas.microsoft.com/office/word/2010/wordprocessingGroup" xmlns:wpi="http://schemas.microsoft.com/office/word/2010/wordprocessingInk" xmlns:wne="http://schemas.microsoft.com/office/word/2006/wordml" xmlns:wps="http://schemas.microsoft.com/office/word/2010/wordprocessingShape" mc:Ignorable="w14 w15 w16se wp14">
   <w:docParts>
     <w:docPart>
       <w:docPartPr>
@@ -10854,14 +11143,14 @@
     <w:charset w:val="00"/>
     <w:family w:val="roman"/>
     <w:pitch w:val="variable"/>
-    <w:sig w:usb0="E0002EFF" w:usb1="C0007843" w:usb2="00000009" w:usb3="00000000" w:csb0="000001FF" w:csb1="00000000"/>
+    <w:sig w:usb0="E0002EFF" w:usb1="C000785B" w:usb2="00000009" w:usb3="00000000" w:csb0="000001FF" w:csb1="00000000"/>
   </w:font>
   <w:font w:name="Courier New">
     <w:panose1 w:val="02070309020205020404"/>
     <w:charset w:val="00"/>
     <w:family w:val="modern"/>
     <w:pitch w:val="fixed"/>
-    <w:sig w:usb0="E0002AFF" w:usb1="C0007843" w:usb2="00000009" w:usb3="00000000" w:csb0="000001FF" w:csb1="00000000"/>
+    <w:sig w:usb0="E0002EFF" w:usb1="C0007843" w:usb2="00000009" w:usb3="00000000" w:csb0="000001FF" w:csb1="00000000"/>
   </w:font>
   <w:font w:name="Wingdings">
     <w:panose1 w:val="05000000000000000000"/>
@@ -10875,7 +11164,7 @@
     <w:charset w:val="00"/>
     <w:family w:val="swiss"/>
     <w:pitch w:val="variable"/>
-    <w:sig w:usb0="E00002FF" w:usb1="4000ACFF" w:usb2="00000001" w:usb3="00000000" w:csb0="0000019F" w:csb1="00000000"/>
+    <w:sig w:usb0="E0002AFF" w:usb1="C000247B" w:usb2="00000009" w:usb3="00000000" w:csb0="000001FF" w:csb1="00000000"/>
   </w:font>
   <w:font w:name="MS Mincho">
     <w:altName w:val="ＭＳ 明朝"/>
@@ -10903,7 +11192,7 @@
   </w:font>
   <w:font w:name="MS Gothic">
     <w:altName w:val="ＭＳ ゴシック"/>
-    <w:panose1 w:val="020B0609070205080204"/>
+    <w:panose1 w:val="020B0500000000000000"/>
     <w:charset w:val="80"/>
     <w:family w:val="modern"/>
     <w:pitch w:val="fixed"/>
@@ -10942,7 +11231,7 @@
     <w:charset w:val="00"/>
     <w:family w:val="swiss"/>
     <w:pitch w:val="variable"/>
-    <w:sig w:usb0="A00002EF" w:usb1="4000207B" w:usb2="00000000" w:usb3="00000000" w:csb0="0000019F" w:csb1="00000000"/>
+    <w:sig w:usb0="E0002AFF" w:usb1="C000247B" w:usb2="00000009" w:usb3="00000000" w:csb0="000001FF" w:csb1="00000000"/>
   </w:font>
   <w:font w:name="Helvetica">
     <w:panose1 w:val="020B0604020202020204"/>
@@ -10952,7 +11241,6 @@
     <w:sig w:usb0="E0002EFF" w:usb1="C0007843" w:usb2="00000009" w:usb3="00000000" w:csb0="000001FF" w:csb1="00000000"/>
   </w:font>
   <w:font w:name="Yu Mincho">
-    <w:panose1 w:val="02020400000000000000"/>
     <w:charset w:val="80"/>
     <w:family w:val="roman"/>
     <w:pitch w:val="variable"/>
@@ -10992,6 +11280,7 @@
     <w:rsid w:val="009667A5"/>
     <w:rsid w:val="00AB3D56"/>
     <w:rsid w:val="00B73676"/>
+    <w:rsid w:val="00CF5B49"/>
     <w:rsid w:val="00E71260"/>
     <w:rsid w:val="00F2429A"/>
     <w:rsid w:val="00FB7081"/>
@@ -11035,7 +11324,7 @@
       </w:pPr>
     </w:pPrDefault>
   </w:docDefaults>
-  <w:latentStyles w:defLockedState="0" w:defUIPriority="99" w:defSemiHidden="0" w:defUnhideWhenUsed="0" w:defQFormat="0" w:count="372">
+  <w:latentStyles w:defLockedState="0" w:defUIPriority="99" w:defSemiHidden="0" w:defUnhideWhenUsed="0" w:defQFormat="0" w:count="374">
     <w:lsdException w:name="Normal" w:uiPriority="0" w:qFormat="1"/>
     <w:lsdException w:name="heading 1" w:uiPriority="9" w:qFormat="1"/>
     <w:lsdException w:name="heading 2" w:semiHidden="1" w:uiPriority="9" w:unhideWhenUsed="1" w:qFormat="1"/>
@@ -11141,7 +11430,6 @@
     <w:lsdException w:name="HTML Sample" w:semiHidden="1" w:unhideWhenUsed="1"/>
     <w:lsdException w:name="HTML Typewriter" w:semiHidden="1" w:unhideWhenUsed="1"/>
     <w:lsdException w:name="HTML Variable" w:semiHidden="1" w:unhideWhenUsed="1"/>
-    <w:lsdException w:name="Normal Table" w:semiHidden="1" w:unhideWhenUsed="1"/>
     <w:lsdException w:name="annotation subject" w:semiHidden="1" w:unhideWhenUsed="1"/>
     <w:lsdException w:name="No List" w:semiHidden="1" w:unhideWhenUsed="1"/>
     <w:lsdException w:name="Outline List 1" w:semiHidden="1" w:unhideWhenUsed="1"/>
@@ -11187,11 +11475,9 @@
     <w:lsdException w:name="Table Subtle 1" w:semiHidden="1" w:unhideWhenUsed="1"/>
     <w:lsdException w:name="Table Subtle 2" w:semiHidden="1" w:unhideWhenUsed="1"/>
     <w:lsdException w:name="Table Web 1" w:semiHidden="1" w:unhideWhenUsed="1"/>
-    <w:lsdException w:name="Table Web 2" w:semiHidden="1" w:unhideWhenUsed="1"/>
     <w:lsdException w:name="Table Web 3" w:semiHidden="1" w:unhideWhenUsed="1"/>
     <w:lsdException w:name="Balloon Text" w:semiHidden="1" w:unhideWhenUsed="1"/>
     <w:lsdException w:name="Table Grid" w:uiPriority="39"/>
-    <w:lsdException w:name="Table Theme" w:semiHidden="1" w:unhideWhenUsed="1"/>
     <w:lsdException w:name="Placeholder Text" w:semiHidden="1"/>
     <w:lsdException w:name="No Spacing" w:uiPriority="1" w:qFormat="1"/>
     <w:lsdException w:name="Light Shading" w:uiPriority="60"/>
@@ -11408,6 +11694,8 @@
     <w:lsdException w:name="List Table 6 Colorful Accent 6" w:uiPriority="51"/>
     <w:lsdException w:name="List Table 7 Colorful Accent 6" w:uiPriority="52"/>
     <w:lsdException w:name="Mention" w:semiHidden="1" w:unhideWhenUsed="1"/>
+    <w:lsdException w:name="Smart Hyperlink" w:semiHidden="1" w:unhideWhenUsed="1"/>
+    <w:lsdException w:name="Hashtag" w:semiHidden="1" w:unhideWhenUsed="1"/>
   </w:latentStyles>
   <w:style w:type="paragraph" w:default="1" w:styleId="Normal">
     <w:name w:val="Normal"/>
@@ -11788,21 +12076,6 @@
 </file>
 
 <file path=customXml/item1.xml><?xml version="1.0" encoding="utf-8"?>
-<?mso-contentType ?>
-<FormTemplates xmlns="http://schemas.microsoft.com/sharepoint/v3/contenttype/forms">
-  <Display>DocumentLibraryForm</Display>
-  <Edit>DocumentLibraryForm</Edit>
-  <New>DocumentLibraryForm</New>
-</FormTemplates>
-</file>
-
-<file path=customXml/item2.xml><?xml version="1.0" encoding="utf-8"?>
-<p:properties xmlns:p="http://schemas.microsoft.com/office/2006/metadata/properties" xmlns:xsi="http://www.w3.org/2001/XMLSchema-instance" xmlns:pc="http://schemas.microsoft.com/office/infopath/2007/PartnerControls">
-  <documentManagement/>
-</p:properties>
-</file>
-
-<file path=customXml/item3.xml><?xml version="1.0" encoding="utf-8"?>
 <ct:contentTypeSchema xmlns:ct="http://schemas.microsoft.com/office/2006/metadata/contentType" xmlns:ma="http://schemas.microsoft.com/office/2006/metadata/properties/metaAttributes" ct:_="" ma:_="" ma:contentTypeName="Document" ma:contentTypeID="0x0101006A4811DB96ECB94490693EF931B14EB4" ma:contentTypeVersion="3" ma:contentTypeDescription="Create a new document." ma:contentTypeScope="" ma:versionID="71769c92ea05a6599035b01e642a594f">
   <xsd:schema xmlns:xsd="http://www.w3.org/2001/XMLSchema" xmlns:xs="http://www.w3.org/2001/XMLSchema" xmlns:p="http://schemas.microsoft.com/office/2006/metadata/properties" xmlns:ns2="dab06292-183b-421f-a599-96d725f473c5" xmlns:ns3="dd76336f-1119-4eab-9fcd-def30ff82d08" targetNamespace="http://schemas.microsoft.com/office/2006/metadata/properties" ma:root="true" ma:fieldsID="cb098fa1903dfc5abaeec2c63b04af43" ns2:_="" ns3:_="">
     <xsd:import namespace="dab06292-183b-421f-a599-96d725f473c5"/>
@@ -11961,28 +12234,26 @@
 </ct:contentTypeSchema>
 </file>
 
+<file path=customXml/item2.xml><?xml version="1.0" encoding="utf-8"?>
+<p:properties xmlns:p="http://schemas.microsoft.com/office/2006/metadata/properties" xmlns:xsi="http://www.w3.org/2001/XMLSchema-instance" xmlns:pc="http://schemas.microsoft.com/office/infopath/2007/PartnerControls">
+  <documentManagement/>
+</p:properties>
+</file>
+
+<file path=customXml/item3.xml><?xml version="1.0" encoding="utf-8"?>
+<?mso-contentType ?>
+<FormTemplates xmlns="http://schemas.microsoft.com/sharepoint/v3/contenttype/forms">
+  <Display>DocumentLibraryForm</Display>
+  <Edit>DocumentLibraryForm</Edit>
+  <New>DocumentLibraryForm</New>
+</FormTemplates>
+</file>
+
 <file path=customXml/item4.xml><?xml version="1.0" encoding="utf-8"?>
 <b:Sources xmlns:b="http://schemas.openxmlformats.org/officeDocument/2006/bibliography" xmlns="http://schemas.openxmlformats.org/officeDocument/2006/bibliography" SelectedStyle="\APASixthEditionOfficeOnline.xsl" StyleName="APA" Version="6"/>
 </file>
 
 <file path=customXml/itemProps1.xml><?xml version="1.0" encoding="utf-8"?>
-<ds:datastoreItem xmlns:ds="http://schemas.openxmlformats.org/officeDocument/2006/customXml" ds:itemID="{5DBC7980-479C-4EB1-8BA6-00CF17FBD68E}">
-  <ds:schemaRefs>
-    <ds:schemaRef ds:uri="http://schemas.microsoft.com/sharepoint/v3/contenttype/forms"/>
-  </ds:schemaRefs>
-</ds:datastoreItem>
-</file>
-
-<file path=customXml/itemProps2.xml><?xml version="1.0" encoding="utf-8"?>
-<ds:datastoreItem xmlns:ds="http://schemas.openxmlformats.org/officeDocument/2006/customXml" ds:itemID="{250CFCAA-86A7-4219-97CE-F0B84DAA830D}">
-  <ds:schemaRefs>
-    <ds:schemaRef ds:uri="http://schemas.microsoft.com/office/2006/metadata/properties"/>
-    <ds:schemaRef ds:uri="http://schemas.microsoft.com/office/infopath/2007/PartnerControls"/>
-  </ds:schemaRefs>
-</ds:datastoreItem>
-</file>
-
-<file path=customXml/itemProps3.xml><?xml version="1.0" encoding="utf-8"?>
 <ds:datastoreItem xmlns:ds="http://schemas.openxmlformats.org/officeDocument/2006/customXml" ds:itemID="{B4FC0BB2-E96A-4C17-B4D3-FD54A1D43762}">
   <ds:schemaRefs>
     <ds:schemaRef ds:uri="http://schemas.microsoft.com/office/2006/metadata/contentType"/>
@@ -12001,8 +12272,25 @@
 </ds:datastoreItem>
 </file>
 
+<file path=customXml/itemProps2.xml><?xml version="1.0" encoding="utf-8"?>
+<ds:datastoreItem xmlns:ds="http://schemas.openxmlformats.org/officeDocument/2006/customXml" ds:itemID="{250CFCAA-86A7-4219-97CE-F0B84DAA830D}">
+  <ds:schemaRefs>
+    <ds:schemaRef ds:uri="http://schemas.microsoft.com/office/2006/metadata/properties"/>
+    <ds:schemaRef ds:uri="http://schemas.microsoft.com/office/infopath/2007/PartnerControls"/>
+  </ds:schemaRefs>
+</ds:datastoreItem>
+</file>
+
+<file path=customXml/itemProps3.xml><?xml version="1.0" encoding="utf-8"?>
+<ds:datastoreItem xmlns:ds="http://schemas.openxmlformats.org/officeDocument/2006/customXml" ds:itemID="{5DBC7980-479C-4EB1-8BA6-00CF17FBD68E}">
+  <ds:schemaRefs>
+    <ds:schemaRef ds:uri="http://schemas.microsoft.com/sharepoint/v3/contenttype/forms"/>
+  </ds:schemaRefs>
+</ds:datastoreItem>
+</file>
+
 <file path=customXml/itemProps4.xml><?xml version="1.0" encoding="utf-8"?>
-<ds:datastoreItem xmlns:ds="http://schemas.openxmlformats.org/officeDocument/2006/customXml" ds:itemID="{7D1DD2AA-E0A6-40ED-AFB9-0F0ACA2FEBE4}">
+<ds:datastoreItem xmlns:ds="http://schemas.openxmlformats.org/officeDocument/2006/customXml" ds:itemID="{C0B14412-7555-48C0-9708-B12ACA612E77}">
   <ds:schemaRefs>
     <ds:schemaRef ds:uri="http://schemas.openxmlformats.org/officeDocument/2006/bibliography"/>
   </ds:schemaRefs>

</xml_diff>